<commit_message>
creation of tables and insertion of data code
</commit_message>
<xml_diff>
--- a/Dormitory Accommodation Term Project.docx
+++ b/Dormitory Accommodation Term Project.docx
@@ -650,13 +650,17 @@
       <w:pPr>
         <w:rPr>
           <w:rFonts w:ascii="Times New Roman" w:hAnsi="Times New Roman" w:cs="Times New Roman"/>
-          <w:sz w:val="24"/>
-          <w:szCs w:val="24"/>
-        </w:rPr>
-      </w:pPr>
-      <w:r>
-        <w:rPr>
-          <w:rFonts w:ascii="Times New Roman" w:hAnsi="Times New Roman" w:cs="Times New Roman"/>
+          <w:b/>
+          <w:bCs/>
+          <w:sz w:val="24"/>
+          <w:szCs w:val="24"/>
+        </w:rPr>
+      </w:pPr>
+      <w:r>
+        <w:rPr>
+          <w:rFonts w:ascii="Times New Roman" w:hAnsi="Times New Roman" w:cs="Times New Roman"/>
+          <w:b/>
+          <w:bCs/>
           <w:sz w:val="24"/>
           <w:szCs w:val="24"/>
         </w:rPr>
@@ -667,13 +671,17 @@
       <w:pPr>
         <w:rPr>
           <w:rFonts w:ascii="Times New Roman" w:hAnsi="Times New Roman" w:cs="Times New Roman"/>
-          <w:sz w:val="24"/>
-          <w:szCs w:val="24"/>
-        </w:rPr>
-      </w:pPr>
-      <w:r>
-        <w:rPr>
-          <w:rFonts w:ascii="Times New Roman" w:hAnsi="Times New Roman" w:cs="Times New Roman"/>
+          <w:b/>
+          <w:bCs/>
+          <w:sz w:val="24"/>
+          <w:szCs w:val="24"/>
+        </w:rPr>
+      </w:pPr>
+      <w:r>
+        <w:rPr>
+          <w:rFonts w:ascii="Times New Roman" w:hAnsi="Times New Roman" w:cs="Times New Roman"/>
+          <w:b/>
+          <w:bCs/>
           <w:sz w:val="24"/>
           <w:szCs w:val="24"/>
         </w:rPr>
@@ -684,13 +692,17 @@
       <w:pPr>
         <w:rPr>
           <w:rFonts w:ascii="Times New Roman" w:hAnsi="Times New Roman" w:cs="Times New Roman"/>
-          <w:sz w:val="24"/>
-          <w:szCs w:val="24"/>
-        </w:rPr>
-      </w:pPr>
-      <w:r>
-        <w:rPr>
-          <w:rFonts w:ascii="Times New Roman" w:hAnsi="Times New Roman" w:cs="Times New Roman"/>
+          <w:b/>
+          <w:bCs/>
+          <w:sz w:val="24"/>
+          <w:szCs w:val="24"/>
+        </w:rPr>
+      </w:pPr>
+      <w:r>
+        <w:rPr>
+          <w:rFonts w:ascii="Times New Roman" w:hAnsi="Times New Roman" w:cs="Times New Roman"/>
+          <w:b/>
+          <w:bCs/>
           <w:sz w:val="24"/>
           <w:szCs w:val="24"/>
         </w:rPr>
@@ -701,13 +713,17 @@
       <w:pPr>
         <w:rPr>
           <w:rFonts w:ascii="Times New Roman" w:hAnsi="Times New Roman" w:cs="Times New Roman"/>
-          <w:sz w:val="24"/>
-          <w:szCs w:val="24"/>
-        </w:rPr>
-      </w:pPr>
-      <w:r>
-        <w:rPr>
-          <w:rFonts w:ascii="Times New Roman" w:hAnsi="Times New Roman" w:cs="Times New Roman"/>
+          <w:b/>
+          <w:bCs/>
+          <w:sz w:val="24"/>
+          <w:szCs w:val="24"/>
+        </w:rPr>
+      </w:pPr>
+      <w:r>
+        <w:rPr>
+          <w:rFonts w:ascii="Times New Roman" w:hAnsi="Times New Roman" w:cs="Times New Roman"/>
+          <w:b/>
+          <w:bCs/>
           <w:sz w:val="24"/>
           <w:szCs w:val="24"/>
         </w:rPr>
@@ -722,23 +738,3265 @@
           <w:szCs w:val="24"/>
         </w:rPr>
       </w:pPr>
-    </w:p>
-    <w:p>
-      <w:pPr>
-        <w:rPr>
-          <w:rFonts w:ascii="Times New Roman" w:hAnsi="Times New Roman" w:cs="Times New Roman"/>
-          <w:sz w:val="24"/>
-          <w:szCs w:val="24"/>
-        </w:rPr>
-      </w:pPr>
-      <w:r>
-        <w:rPr>
-          <w:rFonts w:ascii="Times New Roman" w:hAnsi="Times New Roman" w:cs="Times New Roman"/>
-          <w:sz w:val="24"/>
-          <w:szCs w:val="24"/>
-        </w:rPr>
+      <w:r>
+        <w:rPr>
+          <w:rFonts w:ascii="Times New Roman" w:hAnsi="Times New Roman" w:cs="Times New Roman"/>
+          <w:sz w:val="24"/>
+          <w:szCs w:val="24"/>
+        </w:rPr>
+        <w:t>CREATE TABLE STUDENT(</w:t>
+      </w:r>
+    </w:p>
+    <w:p>
+      <w:pPr>
+        <w:rPr>
+          <w:rFonts w:ascii="Times New Roman" w:hAnsi="Times New Roman" w:cs="Times New Roman"/>
+          <w:sz w:val="24"/>
+          <w:szCs w:val="24"/>
+        </w:rPr>
+      </w:pPr>
+      <w:r>
+        <w:rPr>
+          <w:rFonts w:ascii="Times New Roman" w:hAnsi="Times New Roman" w:cs="Times New Roman"/>
+          <w:sz w:val="24"/>
+          <w:szCs w:val="24"/>
+        </w:rPr>
+        <w:t>Student# NUMBER(5) NOT NULL,</w:t>
+      </w:r>
+    </w:p>
+    <w:p>
+      <w:pPr>
+        <w:rPr>
+          <w:rFonts w:ascii="Times New Roman" w:hAnsi="Times New Roman" w:cs="Times New Roman"/>
+          <w:sz w:val="24"/>
+          <w:szCs w:val="24"/>
+        </w:rPr>
+      </w:pPr>
+      <w:r>
+        <w:rPr>
+          <w:rFonts w:ascii="Times New Roman" w:hAnsi="Times New Roman" w:cs="Times New Roman"/>
+          <w:sz w:val="24"/>
+          <w:szCs w:val="24"/>
+        </w:rPr>
+        <w:t>fName VARCHAR(15),</w:t>
+      </w:r>
+    </w:p>
+    <w:p>
+      <w:pPr>
+        <w:rPr>
+          <w:rFonts w:ascii="Times New Roman" w:hAnsi="Times New Roman" w:cs="Times New Roman"/>
+          <w:sz w:val="24"/>
+          <w:szCs w:val="24"/>
+        </w:rPr>
+      </w:pPr>
+      <w:r>
+        <w:rPr>
+          <w:rFonts w:ascii="Times New Roman" w:hAnsi="Times New Roman" w:cs="Times New Roman"/>
+          <w:sz w:val="24"/>
+          <w:szCs w:val="24"/>
+        </w:rPr>
+        <w:t>lName VARCHAR(15),</w:t>
+      </w:r>
+    </w:p>
+    <w:p>
+      <w:pPr>
+        <w:rPr>
+          <w:rFonts w:ascii="Times New Roman" w:hAnsi="Times New Roman" w:cs="Times New Roman"/>
+          <w:sz w:val="24"/>
+          <w:szCs w:val="24"/>
+        </w:rPr>
+      </w:pPr>
+      <w:r>
+        <w:rPr>
+          <w:rFonts w:ascii="Times New Roman" w:hAnsi="Times New Roman" w:cs="Times New Roman"/>
+          <w:sz w:val="24"/>
+          <w:szCs w:val="24"/>
+        </w:rPr>
+        <w:t>address VARCHAR(30),</w:t>
+      </w:r>
+    </w:p>
+    <w:p>
+      <w:pPr>
+        <w:rPr>
+          <w:rFonts w:ascii="Times New Roman" w:hAnsi="Times New Roman" w:cs="Times New Roman"/>
+          <w:sz w:val="24"/>
+          <w:szCs w:val="24"/>
+        </w:rPr>
+      </w:pPr>
+      <w:r>
+        <w:rPr>
+          <w:rFonts w:ascii="Times New Roman" w:hAnsi="Times New Roman" w:cs="Times New Roman"/>
+          <w:sz w:val="24"/>
+          <w:szCs w:val="24"/>
+        </w:rPr>
+        <w:t>dob DATE,</w:t>
+      </w:r>
+    </w:p>
+    <w:p>
+      <w:pPr>
+        <w:rPr>
+          <w:rFonts w:ascii="Times New Roman" w:hAnsi="Times New Roman" w:cs="Times New Roman"/>
+          <w:sz w:val="24"/>
+          <w:szCs w:val="24"/>
+        </w:rPr>
+      </w:pPr>
+      <w:r>
+        <w:rPr>
+          <w:rFonts w:ascii="Times New Roman" w:hAnsi="Times New Roman" w:cs="Times New Roman"/>
+          <w:sz w:val="24"/>
+          <w:szCs w:val="24"/>
+        </w:rPr>
+        <w:t>sex VARCHAR(6),</w:t>
+      </w:r>
+    </w:p>
+    <w:p>
+      <w:pPr>
+        <w:rPr>
+          <w:rFonts w:ascii="Times New Roman" w:hAnsi="Times New Roman" w:cs="Times New Roman"/>
+          <w:sz w:val="24"/>
+          <w:szCs w:val="24"/>
+        </w:rPr>
+      </w:pPr>
+      <w:r>
+        <w:rPr>
+          <w:rFonts w:ascii="Times New Roman" w:hAnsi="Times New Roman" w:cs="Times New Roman"/>
+          <w:sz w:val="24"/>
+          <w:szCs w:val="24"/>
+        </w:rPr>
+        <w:t>s_degree VARCHAR(4),</w:t>
+      </w:r>
+    </w:p>
+    <w:p>
+      <w:pPr>
+        <w:rPr>
+          <w:rFonts w:ascii="Times New Roman" w:hAnsi="Times New Roman" w:cs="Times New Roman"/>
+          <w:sz w:val="24"/>
+          <w:szCs w:val="24"/>
+        </w:rPr>
+      </w:pPr>
+      <w:r>
+        <w:rPr>
+          <w:rFonts w:ascii="Times New Roman" w:hAnsi="Times New Roman" w:cs="Times New Roman"/>
+          <w:sz w:val="24"/>
+          <w:szCs w:val="24"/>
+        </w:rPr>
+        <w:t>PRIMARY KEY (Student#));</w:t>
+      </w:r>
+    </w:p>
+    <w:p>
+      <w:pPr>
+        <w:rPr>
+          <w:rFonts w:ascii="Times New Roman" w:hAnsi="Times New Roman" w:cs="Times New Roman"/>
+          <w:sz w:val="24"/>
+          <w:szCs w:val="24"/>
+        </w:rPr>
+      </w:pPr>
+    </w:p>
+    <w:p>
+      <w:pPr>
+        <w:rPr>
+          <w:rFonts w:ascii="Times New Roman" w:hAnsi="Times New Roman" w:cs="Times New Roman"/>
+          <w:sz w:val="24"/>
+          <w:szCs w:val="24"/>
+        </w:rPr>
+      </w:pPr>
+      <w:r>
+        <w:rPr>
+          <w:rFonts w:ascii="Times New Roman" w:hAnsi="Times New Roman" w:cs="Times New Roman"/>
+          <w:sz w:val="24"/>
+          <w:szCs w:val="24"/>
+        </w:rPr>
+        <w:t>CREATE TABLE FLAT(</w:t>
+      </w:r>
+    </w:p>
+    <w:p>
+      <w:pPr>
+        <w:rPr>
+          <w:rFonts w:ascii="Times New Roman" w:hAnsi="Times New Roman" w:cs="Times New Roman"/>
+          <w:sz w:val="24"/>
+          <w:szCs w:val="24"/>
+        </w:rPr>
+      </w:pPr>
+      <w:r>
+        <w:rPr>
+          <w:rFonts w:ascii="Times New Roman" w:hAnsi="Times New Roman" w:cs="Times New Roman"/>
+          <w:sz w:val="24"/>
+          <w:szCs w:val="24"/>
+        </w:rPr>
+        <w:t>flat# NUMBER(2),</w:t>
+      </w:r>
+    </w:p>
+    <w:p>
+      <w:pPr>
+        <w:rPr>
+          <w:rFonts w:ascii="Times New Roman" w:hAnsi="Times New Roman" w:cs="Times New Roman"/>
+          <w:sz w:val="24"/>
+          <w:szCs w:val="24"/>
+        </w:rPr>
+      </w:pPr>
+      <w:r>
+        <w:rPr>
+          <w:rFonts w:ascii="Times New Roman" w:hAnsi="Times New Roman" w:cs="Times New Roman"/>
+          <w:sz w:val="24"/>
+          <w:szCs w:val="24"/>
+        </w:rPr>
+        <w:t>flat_addr VARCHAR(20),</w:t>
+      </w:r>
+    </w:p>
+    <w:p>
+      <w:pPr>
+        <w:rPr>
+          <w:rFonts w:ascii="Times New Roman" w:hAnsi="Times New Roman" w:cs="Times New Roman"/>
+          <w:sz w:val="24"/>
+          <w:szCs w:val="24"/>
+        </w:rPr>
+      </w:pPr>
+      <w:r>
+        <w:rPr>
+          <w:rFonts w:ascii="Times New Roman" w:hAnsi="Times New Roman" w:cs="Times New Roman"/>
+          <w:sz w:val="24"/>
+          <w:szCs w:val="24"/>
+        </w:rPr>
+        <w:t>rooms NUMBER(1),</w:t>
+      </w:r>
+    </w:p>
+    <w:p>
+      <w:pPr>
+        <w:rPr>
+          <w:rFonts w:ascii="Times New Roman" w:hAnsi="Times New Roman" w:cs="Times New Roman"/>
+          <w:sz w:val="24"/>
+          <w:szCs w:val="24"/>
+        </w:rPr>
+      </w:pPr>
+      <w:r>
+        <w:rPr>
+          <w:rFonts w:ascii="Times New Roman" w:hAnsi="Times New Roman" w:cs="Times New Roman"/>
+          <w:sz w:val="24"/>
+          <w:szCs w:val="24"/>
+        </w:rPr>
+        <w:t>PRIMARY KEY (flat#));</w:t>
+      </w:r>
+    </w:p>
+    <w:p>
+      <w:pPr>
+        <w:rPr>
+          <w:rFonts w:ascii="Times New Roman" w:hAnsi="Times New Roman" w:cs="Times New Roman"/>
+          <w:sz w:val="24"/>
+          <w:szCs w:val="24"/>
+        </w:rPr>
+      </w:pPr>
+    </w:p>
+    <w:p>
+      <w:pPr>
+        <w:rPr>
+          <w:rFonts w:ascii="Times New Roman" w:hAnsi="Times New Roman" w:cs="Times New Roman"/>
+          <w:sz w:val="24"/>
+          <w:szCs w:val="24"/>
+        </w:rPr>
+      </w:pPr>
+      <w:r>
+        <w:rPr>
+          <w:rFonts w:ascii="Times New Roman" w:hAnsi="Times New Roman" w:cs="Times New Roman"/>
+          <w:sz w:val="24"/>
+          <w:szCs w:val="24"/>
+        </w:rPr>
+        <w:t>CREATE TABLE ROOM(</w:t>
+      </w:r>
+    </w:p>
+    <w:p>
+      <w:pPr>
+        <w:rPr>
+          <w:rFonts w:ascii="Times New Roman" w:hAnsi="Times New Roman" w:cs="Times New Roman"/>
+          <w:sz w:val="24"/>
+          <w:szCs w:val="24"/>
+        </w:rPr>
+      </w:pPr>
+      <w:r>
+        <w:rPr>
+          <w:rFonts w:ascii="Times New Roman" w:hAnsi="Times New Roman" w:cs="Times New Roman"/>
+          <w:sz w:val="24"/>
+          <w:szCs w:val="24"/>
+        </w:rPr>
+        <w:t>room# NUMBER(2),</w:t>
+      </w:r>
+    </w:p>
+    <w:p>
+      <w:pPr>
+        <w:rPr>
+          <w:rFonts w:ascii="Times New Roman" w:hAnsi="Times New Roman" w:cs="Times New Roman"/>
+          <w:sz w:val="24"/>
+          <w:szCs w:val="24"/>
+        </w:rPr>
+      </w:pPr>
+      <w:r>
+        <w:rPr>
+          <w:rFonts w:ascii="Times New Roman" w:hAnsi="Times New Roman" w:cs="Times New Roman"/>
+          <w:sz w:val="24"/>
+          <w:szCs w:val="24"/>
+        </w:rPr>
+        <w:t>rent NUMBER,</w:t>
+      </w:r>
+    </w:p>
+    <w:p>
+      <w:pPr>
+        <w:rPr>
+          <w:rFonts w:ascii="Times New Roman" w:hAnsi="Times New Roman" w:cs="Times New Roman"/>
+          <w:sz w:val="24"/>
+          <w:szCs w:val="24"/>
+        </w:rPr>
+      </w:pPr>
+      <w:r>
+        <w:rPr>
+          <w:rFonts w:ascii="Times New Roman" w:hAnsi="Times New Roman" w:cs="Times New Roman"/>
+          <w:sz w:val="24"/>
+          <w:szCs w:val="24"/>
+        </w:rPr>
+        <w:t>flat# NUMBER(2),</w:t>
+      </w:r>
+    </w:p>
+    <w:p>
+      <w:pPr>
+        <w:rPr>
+          <w:rFonts w:ascii="Times New Roman" w:hAnsi="Times New Roman" w:cs="Times New Roman"/>
+          <w:sz w:val="24"/>
+          <w:szCs w:val="24"/>
+        </w:rPr>
+      </w:pPr>
+      <w:r>
+        <w:rPr>
+          <w:rFonts w:ascii="Times New Roman" w:hAnsi="Times New Roman" w:cs="Times New Roman"/>
+          <w:sz w:val="24"/>
+          <w:szCs w:val="24"/>
+        </w:rPr>
+        <w:t>PRIMARY KEY (room#),</w:t>
+      </w:r>
+    </w:p>
+    <w:p>
+      <w:pPr>
+        <w:rPr>
+          <w:rFonts w:ascii="Times New Roman" w:hAnsi="Times New Roman" w:cs="Times New Roman"/>
+          <w:sz w:val="24"/>
+          <w:szCs w:val="24"/>
+        </w:rPr>
+      </w:pPr>
+      <w:r>
+        <w:rPr>
+          <w:rFonts w:ascii="Times New Roman" w:hAnsi="Times New Roman" w:cs="Times New Roman"/>
+          <w:sz w:val="24"/>
+          <w:szCs w:val="24"/>
+        </w:rPr>
+        <w:t>FOREIGN KEY (flat#) REFERENCES FLAT(flat#));</w:t>
+      </w:r>
+    </w:p>
+    <w:p>
+      <w:pPr>
+        <w:rPr>
+          <w:rFonts w:ascii="Times New Roman" w:hAnsi="Times New Roman" w:cs="Times New Roman"/>
+          <w:sz w:val="24"/>
+          <w:szCs w:val="24"/>
+        </w:rPr>
+      </w:pPr>
+    </w:p>
+    <w:p>
+      <w:pPr>
+        <w:rPr>
+          <w:rFonts w:ascii="Times New Roman" w:hAnsi="Times New Roman" w:cs="Times New Roman"/>
+          <w:sz w:val="24"/>
+          <w:szCs w:val="24"/>
+        </w:rPr>
+      </w:pPr>
+      <w:r>
+        <w:rPr>
+          <w:rFonts w:ascii="Times New Roman" w:hAnsi="Times New Roman" w:cs="Times New Roman"/>
+          <w:sz w:val="24"/>
+          <w:szCs w:val="24"/>
+        </w:rPr>
+        <w:t>CREATE TABLE COURSE(</w:t>
+      </w:r>
+    </w:p>
+    <w:p>
+      <w:pPr>
+        <w:rPr>
+          <w:rFonts w:ascii="Times New Roman" w:hAnsi="Times New Roman" w:cs="Times New Roman"/>
+          <w:sz w:val="24"/>
+          <w:szCs w:val="24"/>
+        </w:rPr>
+      </w:pPr>
+      <w:r>
+        <w:rPr>
+          <w:rFonts w:ascii="Times New Roman" w:hAnsi="Times New Roman" w:cs="Times New Roman"/>
+          <w:sz w:val="24"/>
+          <w:szCs w:val="24"/>
+        </w:rPr>
+        <w:t>code VARCHAR(10),</w:t>
+      </w:r>
+    </w:p>
+    <w:p>
+      <w:pPr>
+        <w:rPr>
+          <w:rFonts w:ascii="Times New Roman" w:hAnsi="Times New Roman" w:cs="Times New Roman"/>
+          <w:sz w:val="24"/>
+          <w:szCs w:val="24"/>
+        </w:rPr>
+      </w:pPr>
+      <w:r>
+        <w:rPr>
+          <w:rFonts w:ascii="Times New Roman" w:hAnsi="Times New Roman" w:cs="Times New Roman"/>
+          <w:sz w:val="24"/>
+          <w:szCs w:val="24"/>
+        </w:rPr>
+        <w:lastRenderedPageBreak/>
+        <w:t>course_name VARCHAR(30),</w:t>
+      </w:r>
+    </w:p>
+    <w:p>
+      <w:pPr>
+        <w:rPr>
+          <w:rFonts w:ascii="Times New Roman" w:hAnsi="Times New Roman" w:cs="Times New Roman"/>
+          <w:sz w:val="24"/>
+          <w:szCs w:val="24"/>
+        </w:rPr>
+      </w:pPr>
+      <w:r>
+        <w:rPr>
+          <w:rFonts w:ascii="Times New Roman" w:hAnsi="Times New Roman" w:cs="Times New Roman"/>
+          <w:sz w:val="24"/>
+          <w:szCs w:val="24"/>
+        </w:rPr>
+        <w:t>instructor VARCHAR(10),</w:t>
+      </w:r>
+    </w:p>
+    <w:p>
+      <w:pPr>
+        <w:rPr>
+          <w:rFonts w:ascii="Times New Roman" w:hAnsi="Times New Roman" w:cs="Times New Roman"/>
+          <w:sz w:val="24"/>
+          <w:szCs w:val="24"/>
+        </w:rPr>
+      </w:pPr>
+      <w:r>
+        <w:rPr>
+          <w:rFonts w:ascii="Times New Roman" w:hAnsi="Times New Roman" w:cs="Times New Roman"/>
+          <w:sz w:val="24"/>
+          <w:szCs w:val="24"/>
+        </w:rPr>
+        <w:t xml:space="preserve">PRIMARY KEY (code));    </w:t>
+      </w:r>
+    </w:p>
+    <w:p>
+      <w:pPr>
+        <w:rPr>
+          <w:rFonts w:ascii="Times New Roman" w:hAnsi="Times New Roman" w:cs="Times New Roman"/>
+          <w:sz w:val="24"/>
+          <w:szCs w:val="24"/>
+        </w:rPr>
+      </w:pPr>
+    </w:p>
+    <w:p>
+      <w:pPr>
+        <w:rPr>
+          <w:rFonts w:ascii="Times New Roman" w:hAnsi="Times New Roman" w:cs="Times New Roman"/>
+          <w:sz w:val="24"/>
+          <w:szCs w:val="24"/>
+        </w:rPr>
+      </w:pPr>
+      <w:r>
+        <w:rPr>
+          <w:rFonts w:ascii="Times New Roman" w:hAnsi="Times New Roman" w:cs="Times New Roman"/>
+          <w:sz w:val="24"/>
+          <w:szCs w:val="24"/>
+        </w:rPr>
+        <w:t>CREATE TABLE STAFF(</w:t>
+      </w:r>
+    </w:p>
+    <w:p>
+      <w:pPr>
+        <w:rPr>
+          <w:rFonts w:ascii="Times New Roman" w:hAnsi="Times New Roman" w:cs="Times New Roman"/>
+          <w:sz w:val="24"/>
+          <w:szCs w:val="24"/>
+        </w:rPr>
+      </w:pPr>
+      <w:r>
+        <w:rPr>
+          <w:rFonts w:ascii="Times New Roman" w:hAnsi="Times New Roman" w:cs="Times New Roman"/>
+          <w:sz w:val="24"/>
+          <w:szCs w:val="24"/>
+        </w:rPr>
+        <w:t>staff# NUMBER(3),</w:t>
+      </w:r>
+    </w:p>
+    <w:p>
+      <w:pPr>
+        <w:rPr>
+          <w:rFonts w:ascii="Times New Roman" w:hAnsi="Times New Roman" w:cs="Times New Roman"/>
+          <w:sz w:val="24"/>
+          <w:szCs w:val="24"/>
+        </w:rPr>
+      </w:pPr>
+      <w:r>
+        <w:rPr>
+          <w:rFonts w:ascii="Times New Roman" w:hAnsi="Times New Roman" w:cs="Times New Roman"/>
+          <w:sz w:val="24"/>
+          <w:szCs w:val="24"/>
+        </w:rPr>
+        <w:t>fname VARCHAR(10),</w:t>
+      </w:r>
+    </w:p>
+    <w:p>
+      <w:pPr>
+        <w:rPr>
+          <w:rFonts w:ascii="Times New Roman" w:hAnsi="Times New Roman" w:cs="Times New Roman"/>
+          <w:sz w:val="24"/>
+          <w:szCs w:val="24"/>
+        </w:rPr>
+      </w:pPr>
+      <w:r>
+        <w:rPr>
+          <w:rFonts w:ascii="Times New Roman" w:hAnsi="Times New Roman" w:cs="Times New Roman"/>
+          <w:sz w:val="24"/>
+          <w:szCs w:val="24"/>
+        </w:rPr>
+        <w:t>lname VARCHAR(10),</w:t>
+      </w:r>
+    </w:p>
+    <w:p>
+      <w:pPr>
+        <w:rPr>
+          <w:rFonts w:ascii="Times New Roman" w:hAnsi="Times New Roman" w:cs="Times New Roman"/>
+          <w:sz w:val="24"/>
+          <w:szCs w:val="24"/>
+        </w:rPr>
+      </w:pPr>
+      <w:r>
+        <w:rPr>
+          <w:rFonts w:ascii="Times New Roman" w:hAnsi="Times New Roman" w:cs="Times New Roman"/>
+          <w:sz w:val="24"/>
+          <w:szCs w:val="24"/>
+        </w:rPr>
+        <w:t>addr VARCHAR(6),</w:t>
+      </w:r>
+    </w:p>
+    <w:p>
+      <w:pPr>
+        <w:rPr>
+          <w:rFonts w:ascii="Times New Roman" w:hAnsi="Times New Roman" w:cs="Times New Roman"/>
+          <w:sz w:val="24"/>
+          <w:szCs w:val="24"/>
+        </w:rPr>
+      </w:pPr>
+      <w:r>
+        <w:rPr>
+          <w:rFonts w:ascii="Times New Roman" w:hAnsi="Times New Roman" w:cs="Times New Roman"/>
+          <w:sz w:val="24"/>
+          <w:szCs w:val="24"/>
+        </w:rPr>
+        <w:t xml:space="preserve">staff_position VARCHAR(15),     </w:t>
+      </w:r>
+    </w:p>
+    <w:p>
+      <w:pPr>
+        <w:rPr>
+          <w:rFonts w:ascii="Times New Roman" w:hAnsi="Times New Roman" w:cs="Times New Roman"/>
+          <w:sz w:val="24"/>
+          <w:szCs w:val="24"/>
+        </w:rPr>
+      </w:pPr>
+      <w:r>
+        <w:rPr>
+          <w:rFonts w:ascii="Times New Roman" w:hAnsi="Times New Roman" w:cs="Times New Roman"/>
+          <w:sz w:val="24"/>
+          <w:szCs w:val="24"/>
+        </w:rPr>
+        <w:t>PRIMARY KEY (staff#));</w:t>
+      </w:r>
+    </w:p>
+    <w:p>
+      <w:pPr>
+        <w:rPr>
+          <w:rFonts w:ascii="Times New Roman" w:hAnsi="Times New Roman" w:cs="Times New Roman"/>
+          <w:sz w:val="24"/>
+          <w:szCs w:val="24"/>
+        </w:rPr>
+      </w:pPr>
+    </w:p>
+    <w:p>
+      <w:pPr>
+        <w:rPr>
+          <w:rFonts w:ascii="Times New Roman" w:hAnsi="Times New Roman" w:cs="Times New Roman"/>
+          <w:sz w:val="24"/>
+          <w:szCs w:val="24"/>
+        </w:rPr>
+      </w:pPr>
+      <w:r>
+        <w:rPr>
+          <w:rFonts w:ascii="Times New Roman" w:hAnsi="Times New Roman" w:cs="Times New Roman"/>
+          <w:sz w:val="24"/>
+          <w:szCs w:val="24"/>
+        </w:rPr>
+        <w:t>CREATE TABLE LEASE(</w:t>
+      </w:r>
+    </w:p>
+    <w:p>
+      <w:pPr>
+        <w:rPr>
+          <w:rFonts w:ascii="Times New Roman" w:hAnsi="Times New Roman" w:cs="Times New Roman"/>
+          <w:sz w:val="24"/>
+          <w:szCs w:val="24"/>
+        </w:rPr>
+      </w:pPr>
+      <w:r>
+        <w:rPr>
+          <w:rFonts w:ascii="Times New Roman" w:hAnsi="Times New Roman" w:cs="Times New Roman"/>
+          <w:sz w:val="24"/>
+          <w:szCs w:val="24"/>
+        </w:rPr>
+        <w:t>lease# VARCHAR(5),</w:t>
+      </w:r>
+    </w:p>
+    <w:p>
+      <w:pPr>
+        <w:rPr>
+          <w:rFonts w:ascii="Times New Roman" w:hAnsi="Times New Roman" w:cs="Times New Roman"/>
+          <w:sz w:val="24"/>
+          <w:szCs w:val="24"/>
+        </w:rPr>
+      </w:pPr>
+      <w:r>
+        <w:rPr>
+          <w:rFonts w:ascii="Times New Roman" w:hAnsi="Times New Roman" w:cs="Times New Roman"/>
+          <w:sz w:val="24"/>
+          <w:szCs w:val="24"/>
+        </w:rPr>
+        <w:t>l_length NUMBER,</w:t>
+      </w:r>
+    </w:p>
+    <w:p>
+      <w:pPr>
+        <w:rPr>
+          <w:rFonts w:ascii="Times New Roman" w:hAnsi="Times New Roman" w:cs="Times New Roman"/>
+          <w:sz w:val="24"/>
+          <w:szCs w:val="24"/>
+        </w:rPr>
+      </w:pPr>
+      <w:r>
+        <w:rPr>
+          <w:rFonts w:ascii="Times New Roman" w:hAnsi="Times New Roman" w:cs="Times New Roman"/>
+          <w:sz w:val="24"/>
+          <w:szCs w:val="24"/>
+        </w:rPr>
+        <w:t>student# NUMBER(5),</w:t>
+      </w:r>
+    </w:p>
+    <w:p>
+      <w:pPr>
+        <w:rPr>
+          <w:rFonts w:ascii="Times New Roman" w:hAnsi="Times New Roman" w:cs="Times New Roman"/>
+          <w:sz w:val="24"/>
+          <w:szCs w:val="24"/>
+        </w:rPr>
+      </w:pPr>
+      <w:r>
+        <w:rPr>
+          <w:rFonts w:ascii="Times New Roman" w:hAnsi="Times New Roman" w:cs="Times New Roman"/>
+          <w:sz w:val="24"/>
+          <w:szCs w:val="24"/>
+        </w:rPr>
+        <w:t>room# NUMBER(2),</w:t>
+      </w:r>
+    </w:p>
+    <w:p>
+      <w:pPr>
+        <w:rPr>
+          <w:rFonts w:ascii="Times New Roman" w:hAnsi="Times New Roman" w:cs="Times New Roman"/>
+          <w:sz w:val="24"/>
+          <w:szCs w:val="24"/>
+        </w:rPr>
+      </w:pPr>
+      <w:r>
+        <w:rPr>
+          <w:rFonts w:ascii="Times New Roman" w:hAnsi="Times New Roman" w:cs="Times New Roman"/>
+          <w:sz w:val="24"/>
+          <w:szCs w:val="24"/>
+        </w:rPr>
+        <w:t>commence_date DATE,</w:t>
+      </w:r>
+    </w:p>
+    <w:p>
+      <w:pPr>
+        <w:rPr>
+          <w:rFonts w:ascii="Times New Roman" w:hAnsi="Times New Roman" w:cs="Times New Roman"/>
+          <w:sz w:val="24"/>
+          <w:szCs w:val="24"/>
+        </w:rPr>
+      </w:pPr>
+      <w:r>
+        <w:rPr>
+          <w:rFonts w:ascii="Times New Roman" w:hAnsi="Times New Roman" w:cs="Times New Roman"/>
+          <w:sz w:val="24"/>
+          <w:szCs w:val="24"/>
+        </w:rPr>
+        <w:t>end_date DATE,</w:t>
+      </w:r>
+    </w:p>
+    <w:p>
+      <w:pPr>
+        <w:rPr>
+          <w:rFonts w:ascii="Times New Roman" w:hAnsi="Times New Roman" w:cs="Times New Roman"/>
+          <w:sz w:val="24"/>
+          <w:szCs w:val="24"/>
+        </w:rPr>
+      </w:pPr>
+      <w:r>
+        <w:rPr>
+          <w:rFonts w:ascii="Times New Roman" w:hAnsi="Times New Roman" w:cs="Times New Roman"/>
+          <w:sz w:val="24"/>
+          <w:szCs w:val="24"/>
+        </w:rPr>
+        <w:t>PRIMARY KEY(lease#),</w:t>
+      </w:r>
+    </w:p>
+    <w:p>
+      <w:pPr>
+        <w:rPr>
+          <w:rFonts w:ascii="Times New Roman" w:hAnsi="Times New Roman" w:cs="Times New Roman"/>
+          <w:sz w:val="24"/>
+          <w:szCs w:val="24"/>
+        </w:rPr>
+      </w:pPr>
+      <w:r>
+        <w:rPr>
+          <w:rFonts w:ascii="Times New Roman" w:hAnsi="Times New Roman" w:cs="Times New Roman"/>
+          <w:sz w:val="24"/>
+          <w:szCs w:val="24"/>
+        </w:rPr>
+        <w:t>FOREIGN KEY (student#) REFERENCES STUDENT(Student#),</w:t>
+      </w:r>
+    </w:p>
+    <w:p>
+      <w:pPr>
+        <w:rPr>
+          <w:rFonts w:ascii="Times New Roman" w:hAnsi="Times New Roman" w:cs="Times New Roman"/>
+          <w:sz w:val="24"/>
+          <w:szCs w:val="24"/>
+        </w:rPr>
+      </w:pPr>
+      <w:r>
+        <w:rPr>
+          <w:rFonts w:ascii="Times New Roman" w:hAnsi="Times New Roman" w:cs="Times New Roman"/>
+          <w:sz w:val="24"/>
+          <w:szCs w:val="24"/>
+        </w:rPr>
+        <w:t>FOREIGN KEY (room#) REFERENCES ROOM(room#));</w:t>
+      </w:r>
+    </w:p>
+    <w:p>
+      <w:pPr>
+        <w:rPr>
+          <w:rFonts w:ascii="Times New Roman" w:hAnsi="Times New Roman" w:cs="Times New Roman"/>
+          <w:sz w:val="24"/>
+          <w:szCs w:val="24"/>
+        </w:rPr>
+      </w:pPr>
+    </w:p>
+    <w:p>
+      <w:pPr>
+        <w:rPr>
+          <w:rFonts w:ascii="Times New Roman" w:hAnsi="Times New Roman" w:cs="Times New Roman"/>
+          <w:sz w:val="24"/>
+          <w:szCs w:val="24"/>
+        </w:rPr>
+      </w:pPr>
+      <w:r>
+        <w:rPr>
+          <w:rFonts w:ascii="Times New Roman" w:hAnsi="Times New Roman" w:cs="Times New Roman"/>
+          <w:sz w:val="24"/>
+          <w:szCs w:val="24"/>
+        </w:rPr>
+        <w:t>CREATE TABLE INVOICE(</w:t>
+      </w:r>
+    </w:p>
+    <w:p>
+      <w:pPr>
+        <w:rPr>
+          <w:rFonts w:ascii="Times New Roman" w:hAnsi="Times New Roman" w:cs="Times New Roman"/>
+          <w:sz w:val="24"/>
+          <w:szCs w:val="24"/>
+        </w:rPr>
+      </w:pPr>
+      <w:r>
+        <w:rPr>
+          <w:rFonts w:ascii="Times New Roman" w:hAnsi="Times New Roman" w:cs="Times New Roman"/>
+          <w:sz w:val="24"/>
+          <w:szCs w:val="24"/>
+        </w:rPr>
+        <w:t>invoice# NUMBER(3),</w:t>
+      </w:r>
+    </w:p>
+    <w:p>
+      <w:pPr>
+        <w:rPr>
+          <w:rFonts w:ascii="Times New Roman" w:hAnsi="Times New Roman" w:cs="Times New Roman"/>
+          <w:sz w:val="24"/>
+          <w:szCs w:val="24"/>
+        </w:rPr>
+      </w:pPr>
+      <w:r>
+        <w:rPr>
+          <w:rFonts w:ascii="Times New Roman" w:hAnsi="Times New Roman" w:cs="Times New Roman"/>
+          <w:sz w:val="24"/>
+          <w:szCs w:val="24"/>
+        </w:rPr>
+        <w:t>payment NUMBER,</w:t>
+      </w:r>
+    </w:p>
+    <w:p>
+      <w:pPr>
+        <w:rPr>
+          <w:rFonts w:ascii="Times New Roman" w:hAnsi="Times New Roman" w:cs="Times New Roman"/>
+          <w:sz w:val="24"/>
+          <w:szCs w:val="24"/>
+        </w:rPr>
+      </w:pPr>
+      <w:r>
+        <w:rPr>
+          <w:rFonts w:ascii="Times New Roman" w:hAnsi="Times New Roman" w:cs="Times New Roman"/>
+          <w:sz w:val="24"/>
+          <w:szCs w:val="24"/>
+        </w:rPr>
+        <w:t>payment_date DATE,</w:t>
+      </w:r>
+    </w:p>
+    <w:p>
+      <w:pPr>
+        <w:rPr>
+          <w:rFonts w:ascii="Times New Roman" w:hAnsi="Times New Roman" w:cs="Times New Roman"/>
+          <w:sz w:val="24"/>
+          <w:szCs w:val="24"/>
+        </w:rPr>
+      </w:pPr>
+      <w:r>
+        <w:rPr>
+          <w:rFonts w:ascii="Times New Roman" w:hAnsi="Times New Roman" w:cs="Times New Roman"/>
+          <w:sz w:val="24"/>
+          <w:szCs w:val="24"/>
+        </w:rPr>
+        <w:t>payment_type VARCHAR(6),</w:t>
+      </w:r>
+    </w:p>
+    <w:p>
+      <w:pPr>
+        <w:rPr>
+          <w:rFonts w:ascii="Times New Roman" w:hAnsi="Times New Roman" w:cs="Times New Roman"/>
+          <w:sz w:val="24"/>
+          <w:szCs w:val="24"/>
+        </w:rPr>
+      </w:pPr>
+      <w:r>
+        <w:rPr>
+          <w:rFonts w:ascii="Times New Roman" w:hAnsi="Times New Roman" w:cs="Times New Roman"/>
+          <w:sz w:val="24"/>
+          <w:szCs w:val="24"/>
+        </w:rPr>
+        <w:t>lease# VARCHAR(5),</w:t>
+      </w:r>
+    </w:p>
+    <w:p>
+      <w:pPr>
+        <w:rPr>
+          <w:rFonts w:ascii="Times New Roman" w:hAnsi="Times New Roman" w:cs="Times New Roman"/>
+          <w:sz w:val="24"/>
+          <w:szCs w:val="24"/>
+        </w:rPr>
+      </w:pPr>
+      <w:r>
+        <w:rPr>
+          <w:rFonts w:ascii="Times New Roman" w:hAnsi="Times New Roman" w:cs="Times New Roman"/>
+          <w:sz w:val="24"/>
+          <w:szCs w:val="24"/>
+        </w:rPr>
+        <w:t>PRIMARY KEY(invoice#),</w:t>
+      </w:r>
+    </w:p>
+    <w:p>
+      <w:pPr>
+        <w:rPr>
+          <w:rFonts w:ascii="Times New Roman" w:hAnsi="Times New Roman" w:cs="Times New Roman"/>
+          <w:sz w:val="24"/>
+          <w:szCs w:val="24"/>
+        </w:rPr>
+      </w:pPr>
+      <w:r>
+        <w:rPr>
+          <w:rFonts w:ascii="Times New Roman" w:hAnsi="Times New Roman" w:cs="Times New Roman"/>
+          <w:sz w:val="24"/>
+          <w:szCs w:val="24"/>
+        </w:rPr>
+        <w:lastRenderedPageBreak/>
+        <w:t>FOREIGN KEY(lease#) REFERENCES LEASE(lease#));</w:t>
+      </w:r>
+    </w:p>
+    <w:p>
+      <w:pPr>
+        <w:rPr>
+          <w:rFonts w:ascii="Times New Roman" w:hAnsi="Times New Roman" w:cs="Times New Roman"/>
+          <w:sz w:val="24"/>
+          <w:szCs w:val="24"/>
+        </w:rPr>
+      </w:pPr>
+    </w:p>
+    <w:p>
+      <w:pPr>
+        <w:rPr>
+          <w:rFonts w:ascii="Times New Roman" w:hAnsi="Times New Roman" w:cs="Times New Roman"/>
+          <w:sz w:val="24"/>
+          <w:szCs w:val="24"/>
+        </w:rPr>
+      </w:pPr>
+      <w:r>
+        <w:rPr>
+          <w:rFonts w:ascii="Times New Roman" w:hAnsi="Times New Roman" w:cs="Times New Roman"/>
+          <w:sz w:val="24"/>
+          <w:szCs w:val="24"/>
+        </w:rPr>
+        <w:t>CREATE TABLE INSPECTION(</w:t>
+      </w:r>
+    </w:p>
+    <w:p>
+      <w:pPr>
+        <w:rPr>
+          <w:rFonts w:ascii="Times New Roman" w:hAnsi="Times New Roman" w:cs="Times New Roman"/>
+          <w:sz w:val="24"/>
+          <w:szCs w:val="24"/>
+        </w:rPr>
+      </w:pPr>
+      <w:r>
+        <w:rPr>
+          <w:rFonts w:ascii="Times New Roman" w:hAnsi="Times New Roman" w:cs="Times New Roman"/>
+          <w:sz w:val="24"/>
+          <w:szCs w:val="24"/>
+        </w:rPr>
+        <w:t>flat# NUMBER(2),</w:t>
+      </w:r>
+    </w:p>
+    <w:p>
+      <w:pPr>
+        <w:rPr>
+          <w:rFonts w:ascii="Times New Roman" w:hAnsi="Times New Roman" w:cs="Times New Roman"/>
+          <w:sz w:val="24"/>
+          <w:szCs w:val="24"/>
+        </w:rPr>
+      </w:pPr>
+      <w:r>
+        <w:rPr>
+          <w:rFonts w:ascii="Times New Roman" w:hAnsi="Times New Roman" w:cs="Times New Roman"/>
+          <w:sz w:val="24"/>
+          <w:szCs w:val="24"/>
+        </w:rPr>
+        <w:t xml:space="preserve">date_of_insp DATE, </w:t>
+      </w:r>
+    </w:p>
+    <w:p>
+      <w:pPr>
+        <w:rPr>
+          <w:rFonts w:ascii="Times New Roman" w:hAnsi="Times New Roman" w:cs="Times New Roman"/>
+          <w:sz w:val="24"/>
+          <w:szCs w:val="24"/>
+        </w:rPr>
+      </w:pPr>
+      <w:r>
+        <w:rPr>
+          <w:rFonts w:ascii="Times New Roman" w:hAnsi="Times New Roman" w:cs="Times New Roman"/>
+          <w:sz w:val="24"/>
+          <w:szCs w:val="24"/>
+        </w:rPr>
+        <w:t>remarks VARCHAR(6),</w:t>
+      </w:r>
+    </w:p>
+    <w:p>
+      <w:pPr>
+        <w:rPr>
+          <w:rFonts w:ascii="Times New Roman" w:hAnsi="Times New Roman" w:cs="Times New Roman"/>
+          <w:sz w:val="24"/>
+          <w:szCs w:val="24"/>
+        </w:rPr>
+      </w:pPr>
+      <w:r>
+        <w:rPr>
+          <w:rFonts w:ascii="Times New Roman" w:hAnsi="Times New Roman" w:cs="Times New Roman"/>
+          <w:sz w:val="24"/>
+          <w:szCs w:val="24"/>
+        </w:rPr>
+        <w:t>staff# NUMBER(3),</w:t>
+      </w:r>
+    </w:p>
+    <w:p>
+      <w:pPr>
+        <w:rPr>
+          <w:rFonts w:ascii="Times New Roman" w:hAnsi="Times New Roman" w:cs="Times New Roman"/>
+          <w:sz w:val="24"/>
+          <w:szCs w:val="24"/>
+        </w:rPr>
+      </w:pPr>
+      <w:r>
+        <w:rPr>
+          <w:rFonts w:ascii="Times New Roman" w:hAnsi="Times New Roman" w:cs="Times New Roman"/>
+          <w:sz w:val="24"/>
+          <w:szCs w:val="24"/>
+        </w:rPr>
+        <w:t>FOREIGN KEY (flat#) REFERENCES FLAT(flat#),</w:t>
+      </w:r>
+    </w:p>
+    <w:p>
+      <w:pPr>
+        <w:rPr>
+          <w:rFonts w:ascii="Times New Roman" w:hAnsi="Times New Roman" w:cs="Times New Roman"/>
+          <w:sz w:val="24"/>
+          <w:szCs w:val="24"/>
+        </w:rPr>
+      </w:pPr>
+      <w:r>
+        <w:rPr>
+          <w:rFonts w:ascii="Times New Roman" w:hAnsi="Times New Roman" w:cs="Times New Roman"/>
+          <w:sz w:val="24"/>
+          <w:szCs w:val="24"/>
+        </w:rPr>
+        <w:t>FOREIGN KEY(staff#) REFERENCES STAFF(staff#));</w:t>
+      </w:r>
+    </w:p>
+    <w:p>
+      <w:pPr>
+        <w:rPr>
+          <w:rFonts w:ascii="Times New Roman" w:hAnsi="Times New Roman" w:cs="Times New Roman"/>
+          <w:sz w:val="24"/>
+          <w:szCs w:val="24"/>
+        </w:rPr>
+      </w:pPr>
+    </w:p>
+    <w:p>
+      <w:pPr>
+        <w:rPr>
+          <w:rFonts w:ascii="Times New Roman" w:hAnsi="Times New Roman" w:cs="Times New Roman"/>
+          <w:sz w:val="24"/>
+          <w:szCs w:val="24"/>
+        </w:rPr>
+      </w:pPr>
+      <w:r>
+        <w:rPr>
+          <w:rFonts w:ascii="Times New Roman" w:hAnsi="Times New Roman" w:cs="Times New Roman"/>
+          <w:sz w:val="24"/>
+          <w:szCs w:val="24"/>
+        </w:rPr>
+        <w:t>CREATE TABLE SERVICE(</w:t>
+      </w:r>
+    </w:p>
+    <w:p>
+      <w:pPr>
+        <w:rPr>
+          <w:rFonts w:ascii="Times New Roman" w:hAnsi="Times New Roman" w:cs="Times New Roman"/>
+          <w:sz w:val="24"/>
+          <w:szCs w:val="24"/>
+        </w:rPr>
+      </w:pPr>
+      <w:r>
+        <w:rPr>
+          <w:rFonts w:ascii="Times New Roman" w:hAnsi="Times New Roman" w:cs="Times New Roman"/>
+          <w:sz w:val="24"/>
+          <w:szCs w:val="24"/>
+        </w:rPr>
+        <w:t>service# NUMBER(3),</w:t>
+      </w:r>
+    </w:p>
+    <w:p>
+      <w:pPr>
+        <w:rPr>
+          <w:rFonts w:ascii="Times New Roman" w:hAnsi="Times New Roman" w:cs="Times New Roman"/>
+          <w:sz w:val="24"/>
+          <w:szCs w:val="24"/>
+        </w:rPr>
+      </w:pPr>
+      <w:r>
+        <w:rPr>
+          <w:rFonts w:ascii="Times New Roman" w:hAnsi="Times New Roman" w:cs="Times New Roman"/>
+          <w:sz w:val="24"/>
+          <w:szCs w:val="24"/>
+        </w:rPr>
+        <w:t>staff# NUMBER(3),</w:t>
+      </w:r>
+    </w:p>
+    <w:p>
+      <w:pPr>
+        <w:rPr>
+          <w:rFonts w:ascii="Times New Roman" w:hAnsi="Times New Roman" w:cs="Times New Roman"/>
+          <w:sz w:val="24"/>
+          <w:szCs w:val="24"/>
+        </w:rPr>
+      </w:pPr>
+      <w:r>
+        <w:rPr>
+          <w:rFonts w:ascii="Times New Roman" w:hAnsi="Times New Roman" w:cs="Times New Roman"/>
+          <w:sz w:val="24"/>
+          <w:szCs w:val="24"/>
+        </w:rPr>
+        <w:t>PRIMARY KEY(service#),</w:t>
+      </w:r>
+    </w:p>
+    <w:p>
+      <w:pPr>
+        <w:rPr>
+          <w:rFonts w:ascii="Times New Roman" w:hAnsi="Times New Roman" w:cs="Times New Roman"/>
+          <w:sz w:val="24"/>
+          <w:szCs w:val="24"/>
+        </w:rPr>
+      </w:pPr>
+      <w:r>
+        <w:rPr>
+          <w:rFonts w:ascii="Times New Roman" w:hAnsi="Times New Roman" w:cs="Times New Roman"/>
+          <w:sz w:val="24"/>
+          <w:szCs w:val="24"/>
+        </w:rPr>
+        <w:t>FOREIGN KEY(staff#) REFERENCES STAFF(staff#));</w:t>
+      </w:r>
+    </w:p>
+    <w:p>
+      <w:pPr>
+        <w:rPr>
+          <w:rFonts w:ascii="Times New Roman" w:hAnsi="Times New Roman" w:cs="Times New Roman"/>
+          <w:sz w:val="24"/>
+          <w:szCs w:val="24"/>
+        </w:rPr>
+      </w:pPr>
+    </w:p>
+    <w:p>
+      <w:pPr>
+        <w:rPr>
+          <w:rFonts w:ascii="Times New Roman" w:hAnsi="Times New Roman" w:cs="Times New Roman"/>
+          <w:sz w:val="24"/>
+          <w:szCs w:val="24"/>
+        </w:rPr>
+      </w:pPr>
+      <w:r>
+        <w:rPr>
+          <w:rFonts w:ascii="Times New Roman" w:hAnsi="Times New Roman" w:cs="Times New Roman"/>
+          <w:sz w:val="24"/>
+          <w:szCs w:val="24"/>
+        </w:rPr>
+        <w:t>CREATE TABLE GUARDIAN(</w:t>
+      </w:r>
+    </w:p>
+    <w:p>
+      <w:pPr>
+        <w:rPr>
+          <w:rFonts w:ascii="Times New Roman" w:hAnsi="Times New Roman" w:cs="Times New Roman"/>
+          <w:sz w:val="24"/>
+          <w:szCs w:val="24"/>
+        </w:rPr>
+      </w:pPr>
+      <w:r>
+        <w:rPr>
+          <w:rFonts w:ascii="Times New Roman" w:hAnsi="Times New Roman" w:cs="Times New Roman"/>
+          <w:sz w:val="24"/>
+          <w:szCs w:val="24"/>
+        </w:rPr>
+        <w:t>student# NUMBER(5),</w:t>
+      </w:r>
+    </w:p>
+    <w:p>
+      <w:pPr>
+        <w:rPr>
+          <w:rFonts w:ascii="Times New Roman" w:hAnsi="Times New Roman" w:cs="Times New Roman"/>
+          <w:sz w:val="24"/>
+          <w:szCs w:val="24"/>
+        </w:rPr>
+      </w:pPr>
+      <w:r>
+        <w:rPr>
+          <w:rFonts w:ascii="Times New Roman" w:hAnsi="Times New Roman" w:cs="Times New Roman"/>
+          <w:sz w:val="24"/>
+          <w:szCs w:val="24"/>
+        </w:rPr>
+        <w:t>s_name VARCHAR(10),</w:t>
+      </w:r>
+    </w:p>
+    <w:p>
+      <w:pPr>
+        <w:rPr>
+          <w:rFonts w:ascii="Times New Roman" w:hAnsi="Times New Roman" w:cs="Times New Roman"/>
+          <w:sz w:val="24"/>
+          <w:szCs w:val="24"/>
+        </w:rPr>
+      </w:pPr>
+      <w:r>
+        <w:rPr>
+          <w:rFonts w:ascii="Times New Roman" w:hAnsi="Times New Roman" w:cs="Times New Roman"/>
+          <w:sz w:val="24"/>
+          <w:szCs w:val="24"/>
+        </w:rPr>
+        <w:t>guar_addr VARCHAR(25),</w:t>
+      </w:r>
+    </w:p>
+    <w:p>
+      <w:pPr>
+        <w:rPr>
+          <w:rFonts w:ascii="Times New Roman" w:hAnsi="Times New Roman" w:cs="Times New Roman"/>
+          <w:sz w:val="24"/>
+          <w:szCs w:val="24"/>
+        </w:rPr>
+      </w:pPr>
+      <w:r>
+        <w:rPr>
+          <w:rFonts w:ascii="Times New Roman" w:hAnsi="Times New Roman" w:cs="Times New Roman"/>
+          <w:sz w:val="24"/>
+          <w:szCs w:val="24"/>
+        </w:rPr>
+        <w:t>tele NUMBER(12),</w:t>
+      </w:r>
+    </w:p>
+    <w:p>
+      <w:pPr>
+        <w:rPr>
+          <w:rFonts w:ascii="Times New Roman" w:hAnsi="Times New Roman" w:cs="Times New Roman"/>
+          <w:sz w:val="24"/>
+          <w:szCs w:val="24"/>
+        </w:rPr>
+      </w:pPr>
+      <w:r>
+        <w:rPr>
+          <w:rFonts w:ascii="Times New Roman" w:hAnsi="Times New Roman" w:cs="Times New Roman"/>
+          <w:sz w:val="24"/>
+          <w:szCs w:val="24"/>
+        </w:rPr>
+        <w:t>FOREIGN KEY(student#) REFERENCES STUDENT(Student#));</w:t>
+      </w:r>
+    </w:p>
+    <w:p>
+      <w:pPr>
+        <w:rPr>
+          <w:rFonts w:ascii="Times New Roman" w:hAnsi="Times New Roman" w:cs="Times New Roman"/>
+          <w:sz w:val="24"/>
+          <w:szCs w:val="24"/>
+        </w:rPr>
+      </w:pPr>
+    </w:p>
+    <w:p>
+      <w:pPr>
+        <w:rPr>
+          <w:rFonts w:ascii="Times New Roman" w:hAnsi="Times New Roman" w:cs="Times New Roman"/>
+          <w:sz w:val="24"/>
+          <w:szCs w:val="24"/>
+        </w:rPr>
+      </w:pPr>
+    </w:p>
+    <w:p>
+      <w:pPr>
+        <w:rPr>
+          <w:rFonts w:ascii="Times New Roman" w:hAnsi="Times New Roman" w:cs="Times New Roman"/>
+          <w:sz w:val="24"/>
+          <w:szCs w:val="24"/>
+        </w:rPr>
+      </w:pPr>
+    </w:p>
+    <w:p>
+      <w:pPr>
+        <w:rPr>
+          <w:rFonts w:ascii="Times New Roman" w:hAnsi="Times New Roman" w:cs="Times New Roman"/>
+          <w:sz w:val="24"/>
+          <w:szCs w:val="24"/>
+        </w:rPr>
+      </w:pPr>
+    </w:p>
+    <w:p>
+      <w:pPr>
+        <w:rPr>
+          <w:rFonts w:ascii="Times New Roman" w:hAnsi="Times New Roman" w:cs="Times New Roman"/>
+          <w:sz w:val="24"/>
+          <w:szCs w:val="24"/>
+        </w:rPr>
+      </w:pPr>
+    </w:p>
+    <w:p>
+      <w:pPr>
+        <w:rPr>
+          <w:rFonts w:ascii="Times New Roman" w:hAnsi="Times New Roman" w:cs="Times New Roman"/>
+          <w:sz w:val="24"/>
+          <w:szCs w:val="24"/>
+        </w:rPr>
+      </w:pPr>
+    </w:p>
+    <w:p>
+      <w:pPr>
+        <w:rPr>
+          <w:rFonts w:ascii="Times New Roman" w:hAnsi="Times New Roman" w:cs="Times New Roman"/>
+          <w:sz w:val="24"/>
+          <w:szCs w:val="24"/>
+        </w:rPr>
+      </w:pPr>
+    </w:p>
+    <w:p>
+      <w:pPr>
+        <w:rPr>
+          <w:rFonts w:ascii="Times New Roman" w:hAnsi="Times New Roman" w:cs="Times New Roman"/>
+          <w:sz w:val="24"/>
+          <w:szCs w:val="24"/>
+        </w:rPr>
+      </w:pPr>
+    </w:p>
+    <w:p>
+      <w:pPr>
+        <w:rPr>
+          <w:rFonts w:ascii="Times New Roman" w:hAnsi="Times New Roman" w:cs="Times New Roman"/>
+          <w:b/>
+          <w:bCs/>
+          <w:sz w:val="24"/>
+          <w:szCs w:val="24"/>
+        </w:rPr>
+      </w:pPr>
+      <w:r>
+        <w:rPr>
+          <w:rFonts w:ascii="Times New Roman" w:hAnsi="Times New Roman" w:cs="Times New Roman"/>
+          <w:b/>
+          <w:bCs/>
+          <w:sz w:val="24"/>
+          <w:szCs w:val="24"/>
+        </w:rPr>
+        <w:lastRenderedPageBreak/>
         <w:t>Data Manipulation Language(DML) Used</w:t>
       </w:r>
+    </w:p>
+    <w:p>
+      <w:pPr>
+        <w:rPr>
+          <w:rFonts w:ascii="Times New Roman" w:hAnsi="Times New Roman" w:cs="Times New Roman"/>
+          <w:sz w:val="24"/>
+          <w:szCs w:val="24"/>
+        </w:rPr>
+      </w:pPr>
+      <w:r>
+        <w:rPr>
+          <w:rFonts w:ascii="Times New Roman" w:hAnsi="Times New Roman" w:cs="Times New Roman"/>
+          <w:sz w:val="24"/>
+          <w:szCs w:val="24"/>
+        </w:rPr>
+        <w:t>INSERT INTO STUDENT VALUES (1000, 'John', 'Murphy', '2, Roebuck Castle', '01-23-1993', 'Male', 'BSc');</w:t>
+      </w:r>
+    </w:p>
+    <w:p>
+      <w:pPr>
+        <w:rPr>
+          <w:rFonts w:ascii="Times New Roman" w:hAnsi="Times New Roman" w:cs="Times New Roman"/>
+          <w:sz w:val="24"/>
+          <w:szCs w:val="24"/>
+        </w:rPr>
+      </w:pPr>
+      <w:r>
+        <w:rPr>
+          <w:rFonts w:ascii="Times New Roman" w:hAnsi="Times New Roman" w:cs="Times New Roman"/>
+          <w:sz w:val="24"/>
+          <w:szCs w:val="24"/>
+        </w:rPr>
+        <w:t>INSERT INTO STUDENT VALUES (1001, 'Jennifer', 'Neary', '25, St Patricks Park', '02-02-1992', 'Female', 'BA');</w:t>
+      </w:r>
+    </w:p>
+    <w:p>
+      <w:pPr>
+        <w:rPr>
+          <w:rFonts w:ascii="Times New Roman" w:hAnsi="Times New Roman" w:cs="Times New Roman"/>
+          <w:sz w:val="24"/>
+          <w:szCs w:val="24"/>
+        </w:rPr>
+      </w:pPr>
+      <w:r>
+        <w:rPr>
+          <w:rFonts w:ascii="Times New Roman" w:hAnsi="Times New Roman" w:cs="Times New Roman"/>
+          <w:sz w:val="24"/>
+          <w:szCs w:val="24"/>
+        </w:rPr>
+        <w:t>INSERT INTO STUDENT VALUES (1002, 'Xiang', 'Yao', '45, Belfield Downs', '12-23-1988', 'Male', 'MSc');</w:t>
+      </w:r>
+    </w:p>
+    <w:p>
+      <w:pPr>
+        <w:rPr>
+          <w:rFonts w:ascii="Times New Roman" w:hAnsi="Times New Roman" w:cs="Times New Roman"/>
+          <w:sz w:val="24"/>
+          <w:szCs w:val="24"/>
+        </w:rPr>
+      </w:pPr>
+      <w:r>
+        <w:rPr>
+          <w:rFonts w:ascii="Times New Roman" w:hAnsi="Times New Roman" w:cs="Times New Roman"/>
+          <w:sz w:val="24"/>
+          <w:szCs w:val="24"/>
+        </w:rPr>
+        <w:t>INSERT INTO STUDENT VALUES (1003, 'Ram', 'Nathan', '23, Woodbine Avenue', '03-03-1994', 'Male', 'BE');</w:t>
+      </w:r>
+    </w:p>
+    <w:p>
+      <w:pPr>
+        <w:rPr>
+          <w:rFonts w:ascii="Times New Roman" w:hAnsi="Times New Roman" w:cs="Times New Roman"/>
+          <w:sz w:val="24"/>
+          <w:szCs w:val="24"/>
+        </w:rPr>
+      </w:pPr>
+      <w:r>
+        <w:rPr>
+          <w:rFonts w:ascii="Times New Roman" w:hAnsi="Times New Roman" w:cs="Times New Roman"/>
+          <w:sz w:val="24"/>
+          <w:szCs w:val="24"/>
+        </w:rPr>
+        <w:t>INSERT INTO STUDENT VALUES (1004, 'Sebastian', 'Gallardo', '11, Mount Merrion Av', '04-13-1987', 'Male', 'MBA');</w:t>
+      </w:r>
+    </w:p>
+    <w:p>
+      <w:pPr>
+        <w:rPr>
+          <w:rFonts w:ascii="Times New Roman" w:hAnsi="Times New Roman" w:cs="Times New Roman"/>
+          <w:sz w:val="24"/>
+          <w:szCs w:val="24"/>
+        </w:rPr>
+      </w:pPr>
+      <w:r>
+        <w:rPr>
+          <w:rFonts w:ascii="Times New Roman" w:hAnsi="Times New Roman" w:cs="Times New Roman"/>
+          <w:sz w:val="24"/>
+          <w:szCs w:val="24"/>
+        </w:rPr>
+        <w:t>INSERT INTO STUDENT VALUES (1005, '</w:t>
+      </w:r>
+      <w:proofErr w:type="spellStart"/>
+      <w:r>
+        <w:rPr>
+          <w:rFonts w:ascii="Times New Roman" w:hAnsi="Times New Roman" w:cs="Times New Roman"/>
+          <w:sz w:val="24"/>
+          <w:szCs w:val="24"/>
+        </w:rPr>
+        <w:t>Ania</w:t>
+      </w:r>
+      <w:proofErr w:type="spellEnd"/>
+      <w:r>
+        <w:rPr>
+          <w:rFonts w:ascii="Times New Roman" w:hAnsi="Times New Roman" w:cs="Times New Roman"/>
+          <w:sz w:val="24"/>
+          <w:szCs w:val="24"/>
+        </w:rPr>
+        <w:t xml:space="preserve">', 'Borges', '67, </w:t>
+      </w:r>
+      <w:proofErr w:type="spellStart"/>
+      <w:r>
+        <w:rPr>
+          <w:rFonts w:ascii="Times New Roman" w:hAnsi="Times New Roman" w:cs="Times New Roman"/>
+          <w:sz w:val="24"/>
+          <w:szCs w:val="24"/>
+        </w:rPr>
+        <w:t>Booterstown</w:t>
+      </w:r>
+      <w:proofErr w:type="spellEnd"/>
+      <w:r>
+        <w:rPr>
+          <w:rFonts w:ascii="Times New Roman" w:hAnsi="Times New Roman" w:cs="Times New Roman"/>
+          <w:sz w:val="24"/>
+          <w:szCs w:val="24"/>
+        </w:rPr>
+        <w:t xml:space="preserve"> Road', '08-09-1994', 'Female', 'BA');</w:t>
+      </w:r>
+    </w:p>
+    <w:p>
+      <w:pPr>
+        <w:rPr>
+          <w:rFonts w:ascii="Times New Roman" w:hAnsi="Times New Roman" w:cs="Times New Roman"/>
+          <w:sz w:val="24"/>
+          <w:szCs w:val="24"/>
+        </w:rPr>
+      </w:pPr>
+      <w:r>
+        <w:rPr>
+          <w:rFonts w:ascii="Times New Roman" w:hAnsi="Times New Roman" w:cs="Times New Roman"/>
+          <w:sz w:val="24"/>
+          <w:szCs w:val="24"/>
+        </w:rPr>
+        <w:t>INSERT INTO STUDENT VALUES (1006, 'Francesca', 'Spencer', '55, Stradbrook Park', '09-05-1993', 'Female', 'BA');</w:t>
+      </w:r>
+    </w:p>
+    <w:p>
+      <w:pPr>
+        <w:rPr>
+          <w:rFonts w:ascii="Times New Roman" w:hAnsi="Times New Roman" w:cs="Times New Roman"/>
+          <w:sz w:val="24"/>
+          <w:szCs w:val="24"/>
+        </w:rPr>
+      </w:pPr>
+      <w:r>
+        <w:rPr>
+          <w:rFonts w:ascii="Times New Roman" w:hAnsi="Times New Roman" w:cs="Times New Roman"/>
+          <w:sz w:val="24"/>
+          <w:szCs w:val="24"/>
+        </w:rPr>
+        <w:t>INSERT INTO STUDENT VALUES (1007, '</w:t>
+      </w:r>
+      <w:proofErr w:type="spellStart"/>
+      <w:r>
+        <w:rPr>
+          <w:rFonts w:ascii="Times New Roman" w:hAnsi="Times New Roman" w:cs="Times New Roman"/>
+          <w:sz w:val="24"/>
+          <w:szCs w:val="24"/>
+        </w:rPr>
+        <w:t>Chenzhui</w:t>
+      </w:r>
+      <w:proofErr w:type="spellEnd"/>
+      <w:r>
+        <w:rPr>
+          <w:rFonts w:ascii="Times New Roman" w:hAnsi="Times New Roman" w:cs="Times New Roman"/>
+          <w:sz w:val="24"/>
+          <w:szCs w:val="24"/>
+        </w:rPr>
+        <w:t>', 'Li', '9, Avoca Avenue', '11-19-1994', 'Female', 'MSc');</w:t>
+      </w:r>
+    </w:p>
+    <w:p>
+      <w:pPr>
+        <w:rPr>
+          <w:rFonts w:ascii="Times New Roman" w:hAnsi="Times New Roman" w:cs="Times New Roman"/>
+          <w:sz w:val="24"/>
+          <w:szCs w:val="24"/>
+        </w:rPr>
+      </w:pPr>
+      <w:r>
+        <w:rPr>
+          <w:rFonts w:ascii="Times New Roman" w:hAnsi="Times New Roman" w:cs="Times New Roman"/>
+          <w:sz w:val="24"/>
+          <w:szCs w:val="24"/>
+        </w:rPr>
+        <w:t>INSERT INTO STUDENT VALUES (1008, 'Rahul', 'Kumar','27, Arlington Plaza', '08-15-1989', 'Male', 'PhD');</w:t>
+      </w:r>
+    </w:p>
+    <w:p>
+      <w:pPr>
+        <w:rPr>
+          <w:rFonts w:ascii="Times New Roman" w:hAnsi="Times New Roman" w:cs="Times New Roman"/>
+          <w:sz w:val="24"/>
+          <w:szCs w:val="24"/>
+        </w:rPr>
+      </w:pPr>
+      <w:r>
+        <w:rPr>
+          <w:rFonts w:ascii="Times New Roman" w:hAnsi="Times New Roman" w:cs="Times New Roman"/>
+          <w:sz w:val="24"/>
+          <w:szCs w:val="24"/>
+        </w:rPr>
+        <w:t>INSERT INTO STUDENT VALUES (1009, 'Eric', '</w:t>
+      </w:r>
+      <w:proofErr w:type="spellStart"/>
+      <w:r>
+        <w:rPr>
+          <w:rFonts w:ascii="Times New Roman" w:hAnsi="Times New Roman" w:cs="Times New Roman"/>
+          <w:sz w:val="24"/>
+          <w:szCs w:val="24"/>
+        </w:rPr>
+        <w:t>Wallner</w:t>
+      </w:r>
+      <w:proofErr w:type="spellEnd"/>
+      <w:r>
+        <w:rPr>
+          <w:rFonts w:ascii="Times New Roman" w:hAnsi="Times New Roman" w:cs="Times New Roman"/>
+          <w:sz w:val="24"/>
+          <w:szCs w:val="24"/>
+        </w:rPr>
+        <w:t xml:space="preserve">', '43, </w:t>
+      </w:r>
+      <w:proofErr w:type="spellStart"/>
+      <w:r>
+        <w:rPr>
+          <w:rFonts w:ascii="Times New Roman" w:hAnsi="Times New Roman" w:cs="Times New Roman"/>
+          <w:sz w:val="24"/>
+          <w:szCs w:val="24"/>
+        </w:rPr>
+        <w:t>Muckross</w:t>
+      </w:r>
+      <w:proofErr w:type="spellEnd"/>
+      <w:r>
+        <w:rPr>
+          <w:rFonts w:ascii="Times New Roman" w:hAnsi="Times New Roman" w:cs="Times New Roman"/>
+          <w:sz w:val="24"/>
+          <w:szCs w:val="24"/>
+        </w:rPr>
+        <w:t xml:space="preserve"> House', '03-31-1990', 'Male', 'BA');</w:t>
+      </w:r>
+    </w:p>
+    <w:p>
+      <w:pPr>
+        <w:rPr>
+          <w:rFonts w:ascii="Times New Roman" w:hAnsi="Times New Roman" w:cs="Times New Roman"/>
+          <w:sz w:val="24"/>
+          <w:szCs w:val="24"/>
+        </w:rPr>
+      </w:pPr>
+      <w:r>
+        <w:rPr>
+          <w:rFonts w:ascii="Times New Roman" w:hAnsi="Times New Roman" w:cs="Times New Roman"/>
+          <w:sz w:val="24"/>
+          <w:szCs w:val="24"/>
+        </w:rPr>
+        <w:t>INSERT INTO STUDENT VALUES (1010, 'Orla', 'Fitz', '2, Roebuck Castle', '01-23-1993', 'Male', 'BSc');</w:t>
+      </w:r>
+    </w:p>
+    <w:p>
+      <w:pPr>
+        <w:rPr>
+          <w:rFonts w:ascii="Times New Roman" w:hAnsi="Times New Roman" w:cs="Times New Roman"/>
+          <w:sz w:val="24"/>
+          <w:szCs w:val="24"/>
+        </w:rPr>
+      </w:pPr>
+    </w:p>
+    <w:p>
+      <w:pPr>
+        <w:rPr>
+          <w:rFonts w:ascii="Times New Roman" w:hAnsi="Times New Roman" w:cs="Times New Roman"/>
+          <w:sz w:val="24"/>
+          <w:szCs w:val="24"/>
+        </w:rPr>
+      </w:pPr>
+      <w:r>
+        <w:rPr>
+          <w:rFonts w:ascii="Times New Roman" w:hAnsi="Times New Roman" w:cs="Times New Roman"/>
+          <w:sz w:val="24"/>
+          <w:szCs w:val="24"/>
+        </w:rPr>
+        <w:t>INSERT INTO FLAT VALUES (1, '2, Mount Merrion', 4);</w:t>
+      </w:r>
+    </w:p>
+    <w:p>
+      <w:pPr>
+        <w:rPr>
+          <w:rFonts w:ascii="Times New Roman" w:hAnsi="Times New Roman" w:cs="Times New Roman"/>
+          <w:sz w:val="24"/>
+          <w:szCs w:val="24"/>
+        </w:rPr>
+      </w:pPr>
+      <w:r>
+        <w:rPr>
+          <w:rFonts w:ascii="Times New Roman" w:hAnsi="Times New Roman" w:cs="Times New Roman"/>
+          <w:sz w:val="24"/>
+          <w:szCs w:val="24"/>
+        </w:rPr>
+        <w:t>INSERT INTO FLAT VALUES (2, '3, Mount Merrion', 5);</w:t>
+      </w:r>
+    </w:p>
+    <w:p>
+      <w:pPr>
+        <w:rPr>
+          <w:rFonts w:ascii="Times New Roman" w:hAnsi="Times New Roman" w:cs="Times New Roman"/>
+          <w:sz w:val="24"/>
+          <w:szCs w:val="24"/>
+        </w:rPr>
+      </w:pPr>
+      <w:r>
+        <w:rPr>
+          <w:rFonts w:ascii="Times New Roman" w:hAnsi="Times New Roman" w:cs="Times New Roman"/>
+          <w:sz w:val="24"/>
+          <w:szCs w:val="24"/>
+        </w:rPr>
+        <w:t>INSERT INTO FLAT VALUES (3, '3, Mount Merrion', 5);</w:t>
+      </w:r>
+    </w:p>
+    <w:p>
+      <w:pPr>
+        <w:rPr>
+          <w:rFonts w:ascii="Times New Roman" w:hAnsi="Times New Roman" w:cs="Times New Roman"/>
+          <w:sz w:val="24"/>
+          <w:szCs w:val="24"/>
+        </w:rPr>
+      </w:pPr>
+      <w:r>
+        <w:rPr>
+          <w:rFonts w:ascii="Times New Roman" w:hAnsi="Times New Roman" w:cs="Times New Roman"/>
+          <w:sz w:val="24"/>
+          <w:szCs w:val="24"/>
+        </w:rPr>
+        <w:t>INSERT INTO FLAT VALUES (4, '3, Mount Merrion', 5);</w:t>
+      </w:r>
+    </w:p>
+    <w:p>
+      <w:pPr>
+        <w:rPr>
+          <w:rFonts w:ascii="Times New Roman" w:hAnsi="Times New Roman" w:cs="Times New Roman"/>
+          <w:sz w:val="24"/>
+          <w:szCs w:val="24"/>
+        </w:rPr>
+      </w:pPr>
+      <w:r>
+        <w:rPr>
+          <w:rFonts w:ascii="Times New Roman" w:hAnsi="Times New Roman" w:cs="Times New Roman"/>
+          <w:sz w:val="24"/>
+          <w:szCs w:val="24"/>
+        </w:rPr>
+        <w:t>INSERT INTO FLAT VALUES (5, '2, Mount Merrion', 4);</w:t>
+      </w:r>
+    </w:p>
+    <w:p>
+      <w:pPr>
+        <w:rPr>
+          <w:rFonts w:ascii="Times New Roman" w:hAnsi="Times New Roman" w:cs="Times New Roman"/>
+          <w:sz w:val="24"/>
+          <w:szCs w:val="24"/>
+        </w:rPr>
+      </w:pPr>
+      <w:r>
+        <w:rPr>
+          <w:rFonts w:ascii="Times New Roman" w:hAnsi="Times New Roman" w:cs="Times New Roman"/>
+          <w:sz w:val="24"/>
+          <w:szCs w:val="24"/>
+        </w:rPr>
+        <w:t>INSERT INTO FLAT VALUES (6, '2, Mount Merrion', 4);</w:t>
+      </w:r>
+    </w:p>
+    <w:p>
+      <w:pPr>
+        <w:rPr>
+          <w:rFonts w:ascii="Times New Roman" w:hAnsi="Times New Roman" w:cs="Times New Roman"/>
+          <w:sz w:val="24"/>
+          <w:szCs w:val="24"/>
+        </w:rPr>
+      </w:pPr>
+      <w:r>
+        <w:rPr>
+          <w:rFonts w:ascii="Times New Roman" w:hAnsi="Times New Roman" w:cs="Times New Roman"/>
+          <w:sz w:val="24"/>
+          <w:szCs w:val="24"/>
+        </w:rPr>
+        <w:t>INSERT INTO FLAT VALUES (7, '2, Mount Merrion', 4);</w:t>
+      </w:r>
+    </w:p>
+    <w:p>
+      <w:pPr>
+        <w:rPr>
+          <w:rFonts w:ascii="Times New Roman" w:hAnsi="Times New Roman" w:cs="Times New Roman"/>
+          <w:sz w:val="24"/>
+          <w:szCs w:val="24"/>
+        </w:rPr>
+      </w:pPr>
+      <w:r>
+        <w:rPr>
+          <w:rFonts w:ascii="Times New Roman" w:hAnsi="Times New Roman" w:cs="Times New Roman"/>
+          <w:sz w:val="24"/>
+          <w:szCs w:val="24"/>
+        </w:rPr>
+        <w:t>INSERT INTO FLAT VALUES (8, '5, Mount Merrion', 6);</w:t>
+      </w:r>
+    </w:p>
+    <w:p>
+      <w:pPr>
+        <w:rPr>
+          <w:rFonts w:ascii="Times New Roman" w:hAnsi="Times New Roman" w:cs="Times New Roman"/>
+          <w:sz w:val="24"/>
+          <w:szCs w:val="24"/>
+        </w:rPr>
+      </w:pPr>
+      <w:r>
+        <w:rPr>
+          <w:rFonts w:ascii="Times New Roman" w:hAnsi="Times New Roman" w:cs="Times New Roman"/>
+          <w:sz w:val="24"/>
+          <w:szCs w:val="24"/>
+        </w:rPr>
+        <w:t>INSERT INTO FLAT VALUES (9, '5, Mount Merrion', 6);</w:t>
+      </w:r>
+    </w:p>
+    <w:p>
+      <w:pPr>
+        <w:rPr>
+          <w:rFonts w:ascii="Times New Roman" w:hAnsi="Times New Roman" w:cs="Times New Roman"/>
+          <w:sz w:val="24"/>
+          <w:szCs w:val="24"/>
+        </w:rPr>
+      </w:pPr>
+      <w:r>
+        <w:rPr>
+          <w:rFonts w:ascii="Times New Roman" w:hAnsi="Times New Roman" w:cs="Times New Roman"/>
+          <w:sz w:val="24"/>
+          <w:szCs w:val="24"/>
+        </w:rPr>
+        <w:t>INSERT INTO FLAT VALUES (10,'5, Mount Merrion', 6);</w:t>
+      </w:r>
+    </w:p>
+    <w:p>
+      <w:pPr>
+        <w:rPr>
+          <w:rFonts w:ascii="Times New Roman" w:hAnsi="Times New Roman" w:cs="Times New Roman"/>
+          <w:sz w:val="24"/>
+          <w:szCs w:val="24"/>
+        </w:rPr>
+      </w:pPr>
+      <w:r>
+        <w:rPr>
+          <w:rFonts w:ascii="Times New Roman" w:hAnsi="Times New Roman" w:cs="Times New Roman"/>
+          <w:sz w:val="24"/>
+          <w:szCs w:val="24"/>
+        </w:rPr>
+        <w:lastRenderedPageBreak/>
+        <w:t>INSERT INTO ROOM VALUES (21, 500, 2);</w:t>
+      </w:r>
+    </w:p>
+    <w:p>
+      <w:pPr>
+        <w:rPr>
+          <w:rFonts w:ascii="Times New Roman" w:hAnsi="Times New Roman" w:cs="Times New Roman"/>
+          <w:sz w:val="24"/>
+          <w:szCs w:val="24"/>
+        </w:rPr>
+      </w:pPr>
+      <w:r>
+        <w:rPr>
+          <w:rFonts w:ascii="Times New Roman" w:hAnsi="Times New Roman" w:cs="Times New Roman"/>
+          <w:sz w:val="24"/>
+          <w:szCs w:val="24"/>
+        </w:rPr>
+        <w:t>INSERT INTO ROOM VALUES (22, 500, 2);</w:t>
+      </w:r>
+    </w:p>
+    <w:p>
+      <w:pPr>
+        <w:rPr>
+          <w:rFonts w:ascii="Times New Roman" w:hAnsi="Times New Roman" w:cs="Times New Roman"/>
+          <w:sz w:val="24"/>
+          <w:szCs w:val="24"/>
+        </w:rPr>
+      </w:pPr>
+      <w:r>
+        <w:rPr>
+          <w:rFonts w:ascii="Times New Roman" w:hAnsi="Times New Roman" w:cs="Times New Roman"/>
+          <w:sz w:val="24"/>
+          <w:szCs w:val="24"/>
+        </w:rPr>
+        <w:t>INSERT INTO ROOM VALUES (11, 600, 1);</w:t>
+      </w:r>
+    </w:p>
+    <w:p>
+      <w:pPr>
+        <w:rPr>
+          <w:rFonts w:ascii="Times New Roman" w:hAnsi="Times New Roman" w:cs="Times New Roman"/>
+          <w:sz w:val="24"/>
+          <w:szCs w:val="24"/>
+        </w:rPr>
+      </w:pPr>
+      <w:r>
+        <w:rPr>
+          <w:rFonts w:ascii="Times New Roman" w:hAnsi="Times New Roman" w:cs="Times New Roman"/>
+          <w:sz w:val="24"/>
+          <w:szCs w:val="24"/>
+        </w:rPr>
+        <w:t>INSERT INTO ROOM VALUES (12, 600, 5);</w:t>
+      </w:r>
+    </w:p>
+    <w:p>
+      <w:pPr>
+        <w:rPr>
+          <w:rFonts w:ascii="Times New Roman" w:hAnsi="Times New Roman" w:cs="Times New Roman"/>
+          <w:sz w:val="24"/>
+          <w:szCs w:val="24"/>
+        </w:rPr>
+      </w:pPr>
+      <w:r>
+        <w:rPr>
+          <w:rFonts w:ascii="Times New Roman" w:hAnsi="Times New Roman" w:cs="Times New Roman"/>
+          <w:sz w:val="24"/>
+          <w:szCs w:val="24"/>
+        </w:rPr>
+        <w:t>INSERT INTO ROOM VALUES (13, 600, 1);</w:t>
+      </w:r>
+    </w:p>
+    <w:p>
+      <w:pPr>
+        <w:rPr>
+          <w:rFonts w:ascii="Times New Roman" w:hAnsi="Times New Roman" w:cs="Times New Roman"/>
+          <w:sz w:val="24"/>
+          <w:szCs w:val="24"/>
+        </w:rPr>
+      </w:pPr>
+      <w:r>
+        <w:rPr>
+          <w:rFonts w:ascii="Times New Roman" w:hAnsi="Times New Roman" w:cs="Times New Roman"/>
+          <w:sz w:val="24"/>
+          <w:szCs w:val="24"/>
+        </w:rPr>
+        <w:t>INSERT INTO ROOM VALUES (23, 500, 4);</w:t>
+      </w:r>
+    </w:p>
+    <w:p>
+      <w:pPr>
+        <w:rPr>
+          <w:rFonts w:ascii="Times New Roman" w:hAnsi="Times New Roman" w:cs="Times New Roman"/>
+          <w:sz w:val="24"/>
+          <w:szCs w:val="24"/>
+        </w:rPr>
+      </w:pPr>
+      <w:r>
+        <w:rPr>
+          <w:rFonts w:ascii="Times New Roman" w:hAnsi="Times New Roman" w:cs="Times New Roman"/>
+          <w:sz w:val="24"/>
+          <w:szCs w:val="24"/>
+        </w:rPr>
+        <w:t>INSERT INTO ROOM VALUES (31, 450, 9);</w:t>
+      </w:r>
+    </w:p>
+    <w:p>
+      <w:pPr>
+        <w:rPr>
+          <w:rFonts w:ascii="Times New Roman" w:hAnsi="Times New Roman" w:cs="Times New Roman"/>
+          <w:sz w:val="24"/>
+          <w:szCs w:val="24"/>
+        </w:rPr>
+      </w:pPr>
+      <w:r>
+        <w:rPr>
+          <w:rFonts w:ascii="Times New Roman" w:hAnsi="Times New Roman" w:cs="Times New Roman"/>
+          <w:sz w:val="24"/>
+          <w:szCs w:val="24"/>
+        </w:rPr>
+        <w:t>INSERT INTO ROOM VALUES (32, 450, 10);</w:t>
+      </w:r>
+    </w:p>
+    <w:p>
+      <w:pPr>
+        <w:rPr>
+          <w:rFonts w:ascii="Times New Roman" w:hAnsi="Times New Roman" w:cs="Times New Roman"/>
+          <w:sz w:val="24"/>
+          <w:szCs w:val="24"/>
+        </w:rPr>
+      </w:pPr>
+      <w:r>
+        <w:rPr>
+          <w:rFonts w:ascii="Times New Roman" w:hAnsi="Times New Roman" w:cs="Times New Roman"/>
+          <w:sz w:val="24"/>
+          <w:szCs w:val="24"/>
+        </w:rPr>
+        <w:t>INSERT INTO ROOM VALUES (33, 450, 8);</w:t>
+      </w:r>
+    </w:p>
+    <w:p>
+      <w:pPr>
+        <w:rPr>
+          <w:rFonts w:ascii="Times New Roman" w:hAnsi="Times New Roman" w:cs="Times New Roman"/>
+          <w:sz w:val="24"/>
+          <w:szCs w:val="24"/>
+        </w:rPr>
+      </w:pPr>
+      <w:r>
+        <w:rPr>
+          <w:rFonts w:ascii="Times New Roman" w:hAnsi="Times New Roman" w:cs="Times New Roman"/>
+          <w:sz w:val="24"/>
+          <w:szCs w:val="24"/>
+        </w:rPr>
+        <w:t>INSERT INTO ROOM VALUES (24, 500, 4);</w:t>
+      </w:r>
+    </w:p>
+    <w:p>
+      <w:pPr>
+        <w:rPr>
+          <w:rFonts w:ascii="Times New Roman" w:hAnsi="Times New Roman" w:cs="Times New Roman"/>
+          <w:sz w:val="24"/>
+          <w:szCs w:val="24"/>
+        </w:rPr>
+      </w:pPr>
+    </w:p>
+    <w:p>
+      <w:pPr>
+        <w:rPr>
+          <w:rFonts w:ascii="Times New Roman" w:hAnsi="Times New Roman" w:cs="Times New Roman"/>
+          <w:sz w:val="24"/>
+          <w:szCs w:val="24"/>
+        </w:rPr>
+      </w:pPr>
+      <w:r>
+        <w:rPr>
+          <w:rFonts w:ascii="Times New Roman" w:hAnsi="Times New Roman" w:cs="Times New Roman"/>
+          <w:sz w:val="24"/>
+          <w:szCs w:val="24"/>
+        </w:rPr>
+        <w:t>INSERT INTO COURSE VALUES ('PROG1002', 'Programming', 'John');</w:t>
+      </w:r>
+    </w:p>
+    <w:p>
+      <w:pPr>
+        <w:rPr>
+          <w:rFonts w:ascii="Times New Roman" w:hAnsi="Times New Roman" w:cs="Times New Roman"/>
+          <w:sz w:val="24"/>
+          <w:szCs w:val="24"/>
+        </w:rPr>
+      </w:pPr>
+      <w:r>
+        <w:rPr>
+          <w:rFonts w:ascii="Times New Roman" w:hAnsi="Times New Roman" w:cs="Times New Roman"/>
+          <w:sz w:val="24"/>
+          <w:szCs w:val="24"/>
+        </w:rPr>
+        <w:t>INSERT INTO COURSE VALUES ('ENGL1202', 'English II', 'Ciara');</w:t>
+      </w:r>
+    </w:p>
+    <w:p>
+      <w:pPr>
+        <w:rPr>
+          <w:rFonts w:ascii="Times New Roman" w:hAnsi="Times New Roman" w:cs="Times New Roman"/>
+          <w:sz w:val="24"/>
+          <w:szCs w:val="24"/>
+        </w:rPr>
+      </w:pPr>
+      <w:r>
+        <w:rPr>
+          <w:rFonts w:ascii="Times New Roman" w:hAnsi="Times New Roman" w:cs="Times New Roman"/>
+          <w:sz w:val="24"/>
+          <w:szCs w:val="24"/>
+        </w:rPr>
+        <w:t>INSERT INTO COURSE VALUES ('CHEM2013', 'Chemistry', 'Ruth');</w:t>
+      </w:r>
+    </w:p>
+    <w:p>
+      <w:pPr>
+        <w:rPr>
+          <w:rFonts w:ascii="Times New Roman" w:hAnsi="Times New Roman" w:cs="Times New Roman"/>
+          <w:sz w:val="24"/>
+          <w:szCs w:val="24"/>
+        </w:rPr>
+      </w:pPr>
+      <w:r>
+        <w:rPr>
+          <w:rFonts w:ascii="Times New Roman" w:hAnsi="Times New Roman" w:cs="Times New Roman"/>
+          <w:sz w:val="24"/>
+          <w:szCs w:val="24"/>
+        </w:rPr>
+        <w:t>INSERT INTO COURSE VALUES ('MECH4001', 'Mechanical', 'Louis');</w:t>
+      </w:r>
+    </w:p>
+    <w:p>
+      <w:pPr>
+        <w:rPr>
+          <w:rFonts w:ascii="Times New Roman" w:hAnsi="Times New Roman" w:cs="Times New Roman"/>
+          <w:sz w:val="24"/>
+          <w:szCs w:val="24"/>
+        </w:rPr>
+      </w:pPr>
+      <w:r>
+        <w:rPr>
+          <w:rFonts w:ascii="Times New Roman" w:hAnsi="Times New Roman" w:cs="Times New Roman"/>
+          <w:sz w:val="24"/>
+          <w:szCs w:val="24"/>
+        </w:rPr>
+        <w:t>INSERT INTO COURSE VALUES ('INTR2145', 'Introduction', 'Nina');</w:t>
+      </w:r>
+    </w:p>
+    <w:p>
+      <w:pPr>
+        <w:rPr>
+          <w:rFonts w:ascii="Times New Roman" w:hAnsi="Times New Roman" w:cs="Times New Roman"/>
+          <w:sz w:val="24"/>
+          <w:szCs w:val="24"/>
+        </w:rPr>
+      </w:pPr>
+      <w:r>
+        <w:rPr>
+          <w:rFonts w:ascii="Times New Roman" w:hAnsi="Times New Roman" w:cs="Times New Roman"/>
+          <w:sz w:val="24"/>
+          <w:szCs w:val="24"/>
+        </w:rPr>
+        <w:t>INSERT INTO COURSE VALUES ('OPSY4516', 'Operating Systems', 'Emma');</w:t>
+      </w:r>
+    </w:p>
+    <w:p>
+      <w:pPr>
+        <w:rPr>
+          <w:rFonts w:ascii="Times New Roman" w:hAnsi="Times New Roman" w:cs="Times New Roman"/>
+          <w:sz w:val="24"/>
+          <w:szCs w:val="24"/>
+        </w:rPr>
+      </w:pPr>
+      <w:r>
+        <w:rPr>
+          <w:rFonts w:ascii="Times New Roman" w:hAnsi="Times New Roman" w:cs="Times New Roman"/>
+          <w:sz w:val="24"/>
+          <w:szCs w:val="24"/>
+        </w:rPr>
+        <w:t>INSERT INTO COURSE VALUES ('SFEN7841', 'Software', 'Liz');</w:t>
+      </w:r>
+    </w:p>
+    <w:p>
+      <w:pPr>
+        <w:rPr>
+          <w:rFonts w:ascii="Times New Roman" w:hAnsi="Times New Roman" w:cs="Times New Roman"/>
+          <w:sz w:val="24"/>
+          <w:szCs w:val="24"/>
+        </w:rPr>
+      </w:pPr>
+      <w:r>
+        <w:rPr>
+          <w:rFonts w:ascii="Times New Roman" w:hAnsi="Times New Roman" w:cs="Times New Roman"/>
+          <w:sz w:val="24"/>
+          <w:szCs w:val="24"/>
+        </w:rPr>
+        <w:t>INSERT INTO COURSE VALUES ('IMGT8201', 'Emerging Technologies', 'Hazel');</w:t>
+      </w:r>
+    </w:p>
+    <w:p>
+      <w:pPr>
+        <w:rPr>
+          <w:rFonts w:ascii="Times New Roman" w:hAnsi="Times New Roman" w:cs="Times New Roman"/>
+          <w:sz w:val="24"/>
+          <w:szCs w:val="24"/>
+        </w:rPr>
+      </w:pPr>
+      <w:r>
+        <w:rPr>
+          <w:rFonts w:ascii="Times New Roman" w:hAnsi="Times New Roman" w:cs="Times New Roman"/>
+          <w:sz w:val="24"/>
+          <w:szCs w:val="24"/>
+        </w:rPr>
+        <w:t>INSERT INTO COURSE VALUES ('MNGT1001', 'Management', 'Mark');</w:t>
+      </w:r>
+    </w:p>
+    <w:p>
+      <w:pPr>
+        <w:rPr>
+          <w:rFonts w:ascii="Times New Roman" w:hAnsi="Times New Roman" w:cs="Times New Roman"/>
+          <w:sz w:val="24"/>
+          <w:szCs w:val="24"/>
+        </w:rPr>
+      </w:pPr>
+      <w:r>
+        <w:rPr>
+          <w:rFonts w:ascii="Times New Roman" w:hAnsi="Times New Roman" w:cs="Times New Roman"/>
+          <w:sz w:val="24"/>
+          <w:szCs w:val="24"/>
+        </w:rPr>
+        <w:t>INSERT INTO COURSE VALUES ('MATH1011', 'Math I', 'Rachel');</w:t>
+      </w:r>
+    </w:p>
+    <w:p>
+      <w:pPr>
+        <w:rPr>
+          <w:rFonts w:ascii="Times New Roman" w:hAnsi="Times New Roman" w:cs="Times New Roman"/>
+          <w:sz w:val="24"/>
+          <w:szCs w:val="24"/>
+        </w:rPr>
+      </w:pPr>
+    </w:p>
+    <w:p>
+      <w:pPr>
+        <w:rPr>
+          <w:rFonts w:ascii="Times New Roman" w:hAnsi="Times New Roman" w:cs="Times New Roman"/>
+          <w:sz w:val="24"/>
+          <w:szCs w:val="24"/>
+        </w:rPr>
+      </w:pPr>
+      <w:r>
+        <w:rPr>
+          <w:rFonts w:ascii="Times New Roman" w:hAnsi="Times New Roman" w:cs="Times New Roman"/>
+          <w:sz w:val="24"/>
+          <w:szCs w:val="24"/>
+        </w:rPr>
+        <w:t>INSERT INTO STAFF VALUES (201, 'Gavin', 'Conor', 'B 201', 'Manager');</w:t>
+      </w:r>
+    </w:p>
+    <w:p>
+      <w:pPr>
+        <w:rPr>
+          <w:rFonts w:ascii="Times New Roman" w:hAnsi="Times New Roman" w:cs="Times New Roman"/>
+          <w:sz w:val="24"/>
+          <w:szCs w:val="24"/>
+        </w:rPr>
+      </w:pPr>
+      <w:r>
+        <w:rPr>
+          <w:rFonts w:ascii="Times New Roman" w:hAnsi="Times New Roman" w:cs="Times New Roman"/>
+          <w:sz w:val="24"/>
+          <w:szCs w:val="24"/>
+        </w:rPr>
+        <w:t>INSERT INTO STAFF VALUES (202, 'Brendan', 'Murphy', 'A 101', 'Accountant');</w:t>
+      </w:r>
+    </w:p>
+    <w:p>
+      <w:pPr>
+        <w:rPr>
+          <w:rFonts w:ascii="Times New Roman" w:hAnsi="Times New Roman" w:cs="Times New Roman"/>
+          <w:sz w:val="24"/>
+          <w:szCs w:val="24"/>
+        </w:rPr>
+      </w:pPr>
+      <w:r>
+        <w:rPr>
+          <w:rFonts w:ascii="Times New Roman" w:hAnsi="Times New Roman" w:cs="Times New Roman"/>
+          <w:sz w:val="24"/>
+          <w:szCs w:val="24"/>
+        </w:rPr>
+        <w:t>INSERT INTO STAFF VALUES (203, 'Gerry', 'Bowen', 'A 102', 'Security');</w:t>
+      </w:r>
+    </w:p>
+    <w:p>
+      <w:pPr>
+        <w:rPr>
+          <w:rFonts w:ascii="Times New Roman" w:hAnsi="Times New Roman" w:cs="Times New Roman"/>
+          <w:sz w:val="24"/>
+          <w:szCs w:val="24"/>
+        </w:rPr>
+      </w:pPr>
+      <w:r>
+        <w:rPr>
+          <w:rFonts w:ascii="Times New Roman" w:hAnsi="Times New Roman" w:cs="Times New Roman"/>
+          <w:sz w:val="24"/>
+          <w:szCs w:val="24"/>
+        </w:rPr>
+        <w:t>INSERT INTO STAFF VALUES (204, 'Fiona', 'Blake', 'C 103', 'Lecturer');</w:t>
+      </w:r>
+    </w:p>
+    <w:p>
+      <w:pPr>
+        <w:rPr>
+          <w:rFonts w:ascii="Times New Roman" w:hAnsi="Times New Roman" w:cs="Times New Roman"/>
+          <w:sz w:val="24"/>
+          <w:szCs w:val="24"/>
+        </w:rPr>
+      </w:pPr>
+      <w:r>
+        <w:rPr>
+          <w:rFonts w:ascii="Times New Roman" w:hAnsi="Times New Roman" w:cs="Times New Roman"/>
+          <w:sz w:val="24"/>
+          <w:szCs w:val="24"/>
+        </w:rPr>
+        <w:t>INSERT INTO STAFF VALUES (205, 'Gareth', 'Burke', 'C 101', 'Administrator');</w:t>
+      </w:r>
+    </w:p>
+    <w:p>
+      <w:pPr>
+        <w:rPr>
+          <w:rFonts w:ascii="Times New Roman" w:hAnsi="Times New Roman" w:cs="Times New Roman"/>
+          <w:sz w:val="24"/>
+          <w:szCs w:val="24"/>
+        </w:rPr>
+      </w:pPr>
+      <w:r>
+        <w:rPr>
+          <w:rFonts w:ascii="Times New Roman" w:hAnsi="Times New Roman" w:cs="Times New Roman"/>
+          <w:sz w:val="24"/>
+          <w:szCs w:val="24"/>
+        </w:rPr>
+        <w:t>INSERT INTO STAFF VALUES (206, 'Neil', 'Green', 'B 202', 'Custodian');</w:t>
+      </w:r>
+    </w:p>
+    <w:p>
+      <w:pPr>
+        <w:rPr>
+          <w:rFonts w:ascii="Times New Roman" w:hAnsi="Times New Roman" w:cs="Times New Roman"/>
+          <w:sz w:val="24"/>
+          <w:szCs w:val="24"/>
+        </w:rPr>
+      </w:pPr>
+      <w:r>
+        <w:rPr>
+          <w:rFonts w:ascii="Times New Roman" w:hAnsi="Times New Roman" w:cs="Times New Roman"/>
+          <w:sz w:val="24"/>
+          <w:szCs w:val="24"/>
+        </w:rPr>
+        <w:t>INSERT INTO STAFF VALUES (207, 'Mark', 'Simpson', 'B 203', 'IT Manager');</w:t>
+      </w:r>
+    </w:p>
+    <w:p>
+      <w:pPr>
+        <w:rPr>
+          <w:rFonts w:ascii="Times New Roman" w:hAnsi="Times New Roman" w:cs="Times New Roman"/>
+          <w:sz w:val="24"/>
+          <w:szCs w:val="24"/>
+        </w:rPr>
+      </w:pPr>
+      <w:r>
+        <w:rPr>
+          <w:rFonts w:ascii="Times New Roman" w:hAnsi="Times New Roman" w:cs="Times New Roman"/>
+          <w:sz w:val="24"/>
+          <w:szCs w:val="24"/>
+        </w:rPr>
+        <w:t>INSERT INTO STAFF VALUES (208, 'Ashley', 'Spencer', 'C 104', 'Lecturer');</w:t>
+      </w:r>
+    </w:p>
+    <w:p>
+      <w:pPr>
+        <w:rPr>
+          <w:rFonts w:ascii="Times New Roman" w:hAnsi="Times New Roman" w:cs="Times New Roman"/>
+          <w:sz w:val="24"/>
+          <w:szCs w:val="24"/>
+        </w:rPr>
+      </w:pPr>
+      <w:r>
+        <w:rPr>
+          <w:rFonts w:ascii="Times New Roman" w:hAnsi="Times New Roman" w:cs="Times New Roman"/>
+          <w:sz w:val="24"/>
+          <w:szCs w:val="24"/>
+        </w:rPr>
+        <w:lastRenderedPageBreak/>
+        <w:t>INSERT INTO STAFF VALUES (209, 'Ramnik', 'Singh', 'A 103', 'Security');</w:t>
+      </w:r>
+    </w:p>
+    <w:p>
+      <w:pPr>
+        <w:rPr>
+          <w:rFonts w:ascii="Times New Roman" w:hAnsi="Times New Roman" w:cs="Times New Roman"/>
+          <w:sz w:val="24"/>
+          <w:szCs w:val="24"/>
+        </w:rPr>
+      </w:pPr>
+      <w:r>
+        <w:rPr>
+          <w:rFonts w:ascii="Times New Roman" w:hAnsi="Times New Roman" w:cs="Times New Roman"/>
+          <w:sz w:val="24"/>
+          <w:szCs w:val="24"/>
+        </w:rPr>
+        <w:t>INSERT INTO STAFF VALUES (210, 'Eric', 'Shups', 'C 102', 'Custodian');</w:t>
+      </w:r>
+    </w:p>
+    <w:p>
+      <w:pPr>
+        <w:rPr>
+          <w:rFonts w:ascii="Times New Roman" w:hAnsi="Times New Roman" w:cs="Times New Roman"/>
+          <w:sz w:val="24"/>
+          <w:szCs w:val="24"/>
+        </w:rPr>
+      </w:pPr>
+    </w:p>
+    <w:p>
+      <w:pPr>
+        <w:rPr>
+          <w:rFonts w:ascii="Times New Roman" w:hAnsi="Times New Roman" w:cs="Times New Roman"/>
+          <w:sz w:val="24"/>
+          <w:szCs w:val="24"/>
+        </w:rPr>
+      </w:pPr>
+      <w:r>
+        <w:rPr>
+          <w:rFonts w:ascii="Times New Roman" w:hAnsi="Times New Roman" w:cs="Times New Roman"/>
+          <w:sz w:val="24"/>
+          <w:szCs w:val="24"/>
+        </w:rPr>
+        <w:t>INSERT INTO LEASE VALUES ('L-001', 30, 1000, 11, '09-01-2014', '10-01-2014');</w:t>
+      </w:r>
+    </w:p>
+    <w:p>
+      <w:pPr>
+        <w:rPr>
+          <w:rFonts w:ascii="Times New Roman" w:hAnsi="Times New Roman" w:cs="Times New Roman"/>
+          <w:sz w:val="24"/>
+          <w:szCs w:val="24"/>
+        </w:rPr>
+      </w:pPr>
+      <w:r>
+        <w:rPr>
+          <w:rFonts w:ascii="Times New Roman" w:hAnsi="Times New Roman" w:cs="Times New Roman"/>
+          <w:sz w:val="24"/>
+          <w:szCs w:val="24"/>
+        </w:rPr>
+        <w:t>INSERT INTO LEASE VALUES ('L-002', 60, 1001, 21, '09-01-2014', '11-01-2014');</w:t>
+      </w:r>
+    </w:p>
+    <w:p>
+      <w:pPr>
+        <w:rPr>
+          <w:rFonts w:ascii="Times New Roman" w:hAnsi="Times New Roman" w:cs="Times New Roman"/>
+          <w:sz w:val="24"/>
+          <w:szCs w:val="24"/>
+        </w:rPr>
+      </w:pPr>
+      <w:r>
+        <w:rPr>
+          <w:rFonts w:ascii="Times New Roman" w:hAnsi="Times New Roman" w:cs="Times New Roman"/>
+          <w:sz w:val="24"/>
+          <w:szCs w:val="24"/>
+        </w:rPr>
+        <w:t>INSERT INTO LEASE VALUES ('L-003', 30, 1002, 31, '01-01-2015', '02-01-2015');</w:t>
+      </w:r>
+    </w:p>
+    <w:p>
+      <w:pPr>
+        <w:rPr>
+          <w:rFonts w:ascii="Times New Roman" w:hAnsi="Times New Roman" w:cs="Times New Roman"/>
+          <w:sz w:val="24"/>
+          <w:szCs w:val="24"/>
+        </w:rPr>
+      </w:pPr>
+      <w:r>
+        <w:rPr>
+          <w:rFonts w:ascii="Times New Roman" w:hAnsi="Times New Roman" w:cs="Times New Roman"/>
+          <w:sz w:val="24"/>
+          <w:szCs w:val="24"/>
+        </w:rPr>
+        <w:t>INSERT INTO LEASE VALUES ('L-004', 60, 1003, 12, '01-01-2015', '03-01-2015');</w:t>
+      </w:r>
+    </w:p>
+    <w:p>
+      <w:pPr>
+        <w:rPr>
+          <w:rFonts w:ascii="Times New Roman" w:hAnsi="Times New Roman" w:cs="Times New Roman"/>
+          <w:sz w:val="24"/>
+          <w:szCs w:val="24"/>
+        </w:rPr>
+      </w:pPr>
+      <w:r>
+        <w:rPr>
+          <w:rFonts w:ascii="Times New Roman" w:hAnsi="Times New Roman" w:cs="Times New Roman"/>
+          <w:sz w:val="24"/>
+          <w:szCs w:val="24"/>
+        </w:rPr>
+        <w:t>INSERT INTO LEASE VALUES ('L-005', 90, 1004, 22, '09-01-2014', '12-01-2014');</w:t>
+      </w:r>
+    </w:p>
+    <w:p>
+      <w:pPr>
+        <w:rPr>
+          <w:rFonts w:ascii="Times New Roman" w:hAnsi="Times New Roman" w:cs="Times New Roman"/>
+          <w:sz w:val="24"/>
+          <w:szCs w:val="24"/>
+        </w:rPr>
+      </w:pPr>
+      <w:r>
+        <w:rPr>
+          <w:rFonts w:ascii="Times New Roman" w:hAnsi="Times New Roman" w:cs="Times New Roman"/>
+          <w:sz w:val="24"/>
+          <w:szCs w:val="24"/>
+        </w:rPr>
+        <w:t>INSERT INTO LEASE VALUES ('L-006', 90, 1005, 23, '09-01-2014', '12-01-2014');</w:t>
+      </w:r>
+    </w:p>
+    <w:p>
+      <w:pPr>
+        <w:rPr>
+          <w:rFonts w:ascii="Times New Roman" w:hAnsi="Times New Roman" w:cs="Times New Roman"/>
+          <w:sz w:val="24"/>
+          <w:szCs w:val="24"/>
+        </w:rPr>
+      </w:pPr>
+      <w:r>
+        <w:rPr>
+          <w:rFonts w:ascii="Times New Roman" w:hAnsi="Times New Roman" w:cs="Times New Roman"/>
+          <w:sz w:val="24"/>
+          <w:szCs w:val="24"/>
+        </w:rPr>
+        <w:t>INSERT INTO LEASE VALUES ('L-007', 90, 1006, 13, '09-01-2014', '12-01-2014');</w:t>
+      </w:r>
+    </w:p>
+    <w:p>
+      <w:pPr>
+        <w:rPr>
+          <w:rFonts w:ascii="Times New Roman" w:hAnsi="Times New Roman" w:cs="Times New Roman"/>
+          <w:sz w:val="24"/>
+          <w:szCs w:val="24"/>
+        </w:rPr>
+      </w:pPr>
+      <w:r>
+        <w:rPr>
+          <w:rFonts w:ascii="Times New Roman" w:hAnsi="Times New Roman" w:cs="Times New Roman"/>
+          <w:sz w:val="24"/>
+          <w:szCs w:val="24"/>
+        </w:rPr>
+        <w:t>INSERT INTO LEASE VALUES ('L-008', 120, 1007, 32,'01-01-2015', '05-01-2015');</w:t>
+      </w:r>
+    </w:p>
+    <w:p>
+      <w:pPr>
+        <w:rPr>
+          <w:rFonts w:ascii="Times New Roman" w:hAnsi="Times New Roman" w:cs="Times New Roman"/>
+          <w:sz w:val="24"/>
+          <w:szCs w:val="24"/>
+        </w:rPr>
+      </w:pPr>
+      <w:r>
+        <w:rPr>
+          <w:rFonts w:ascii="Times New Roman" w:hAnsi="Times New Roman" w:cs="Times New Roman"/>
+          <w:sz w:val="24"/>
+          <w:szCs w:val="24"/>
+        </w:rPr>
+        <w:t>INSERT INTO LEASE VALUES ('L-009', 30, 1008, 33, '09-01-2014', '10-01-2014');</w:t>
+      </w:r>
+    </w:p>
+    <w:p>
+      <w:pPr>
+        <w:rPr>
+          <w:rFonts w:ascii="Times New Roman" w:hAnsi="Times New Roman" w:cs="Times New Roman"/>
+          <w:sz w:val="24"/>
+          <w:szCs w:val="24"/>
+        </w:rPr>
+      </w:pPr>
+      <w:r>
+        <w:rPr>
+          <w:rFonts w:ascii="Times New Roman" w:hAnsi="Times New Roman" w:cs="Times New Roman"/>
+          <w:sz w:val="24"/>
+          <w:szCs w:val="24"/>
+        </w:rPr>
+        <w:t>INSERT INTO LEASE VALUES ('L-010', 30, 1009, 24, '03-01-2014', '04-01-2014');</w:t>
+      </w:r>
+    </w:p>
+    <w:p>
+      <w:pPr>
+        <w:rPr>
+          <w:rFonts w:ascii="Times New Roman" w:hAnsi="Times New Roman" w:cs="Times New Roman"/>
+          <w:sz w:val="24"/>
+          <w:szCs w:val="24"/>
+        </w:rPr>
+      </w:pPr>
+    </w:p>
+    <w:p>
+      <w:pPr>
+        <w:rPr>
+          <w:rFonts w:ascii="Times New Roman" w:hAnsi="Times New Roman" w:cs="Times New Roman"/>
+          <w:sz w:val="24"/>
+          <w:szCs w:val="24"/>
+        </w:rPr>
+      </w:pPr>
+      <w:r>
+        <w:rPr>
+          <w:rFonts w:ascii="Times New Roman" w:hAnsi="Times New Roman" w:cs="Times New Roman"/>
+          <w:sz w:val="24"/>
+          <w:szCs w:val="24"/>
+        </w:rPr>
+        <w:t>INSERT INTO INVOICE VALUES (141, 600.00, '10-01-2014', 'Cash', 'L-001');</w:t>
+      </w:r>
+    </w:p>
+    <w:p>
+      <w:pPr>
+        <w:rPr>
+          <w:rFonts w:ascii="Times New Roman" w:hAnsi="Times New Roman" w:cs="Times New Roman"/>
+          <w:sz w:val="24"/>
+          <w:szCs w:val="24"/>
+        </w:rPr>
+      </w:pPr>
+      <w:r>
+        <w:rPr>
+          <w:rFonts w:ascii="Times New Roman" w:hAnsi="Times New Roman" w:cs="Times New Roman"/>
+          <w:sz w:val="24"/>
+          <w:szCs w:val="24"/>
+        </w:rPr>
+        <w:t>INSERT INTO INVOICE VALUES (142, 1000.00, '11-01-2014', 'Cheque', 'L-002');</w:t>
+      </w:r>
+    </w:p>
+    <w:p>
+      <w:pPr>
+        <w:rPr>
+          <w:rFonts w:ascii="Times New Roman" w:hAnsi="Times New Roman" w:cs="Times New Roman"/>
+          <w:sz w:val="24"/>
+          <w:szCs w:val="24"/>
+        </w:rPr>
+      </w:pPr>
+      <w:r>
+        <w:rPr>
+          <w:rFonts w:ascii="Times New Roman" w:hAnsi="Times New Roman" w:cs="Times New Roman"/>
+          <w:sz w:val="24"/>
+          <w:szCs w:val="24"/>
+        </w:rPr>
+        <w:t>INSERT INTO INVOICE VALUES (143, 1250.00, '02-01-2015', 'Cash', 'L-003');</w:t>
+      </w:r>
+    </w:p>
+    <w:p>
+      <w:pPr>
+        <w:rPr>
+          <w:rFonts w:ascii="Times New Roman" w:hAnsi="Times New Roman" w:cs="Times New Roman"/>
+          <w:sz w:val="24"/>
+          <w:szCs w:val="24"/>
+        </w:rPr>
+      </w:pPr>
+      <w:r>
+        <w:rPr>
+          <w:rFonts w:ascii="Times New Roman" w:hAnsi="Times New Roman" w:cs="Times New Roman"/>
+          <w:sz w:val="24"/>
+          <w:szCs w:val="24"/>
+        </w:rPr>
+        <w:t>INSERT INTO INVOICE VALUES (144, 1200.00, '03-01-2015', 'Card', 'L-004');</w:t>
+      </w:r>
+    </w:p>
+    <w:p>
+      <w:pPr>
+        <w:rPr>
+          <w:rFonts w:ascii="Times New Roman" w:hAnsi="Times New Roman" w:cs="Times New Roman"/>
+          <w:sz w:val="24"/>
+          <w:szCs w:val="24"/>
+        </w:rPr>
+      </w:pPr>
+      <w:r>
+        <w:rPr>
+          <w:rFonts w:ascii="Times New Roman" w:hAnsi="Times New Roman" w:cs="Times New Roman"/>
+          <w:sz w:val="24"/>
+          <w:szCs w:val="24"/>
+        </w:rPr>
+        <w:t>INSERT INTO INVOICE VALUES (145, 1500.00, '12-01-2014', 'Cash', 'L-005');</w:t>
+      </w:r>
+    </w:p>
+    <w:p>
+      <w:pPr>
+        <w:rPr>
+          <w:rFonts w:ascii="Times New Roman" w:hAnsi="Times New Roman" w:cs="Times New Roman"/>
+          <w:sz w:val="24"/>
+          <w:szCs w:val="24"/>
+        </w:rPr>
+      </w:pPr>
+      <w:r>
+        <w:rPr>
+          <w:rFonts w:ascii="Times New Roman" w:hAnsi="Times New Roman" w:cs="Times New Roman"/>
+          <w:sz w:val="24"/>
+          <w:szCs w:val="24"/>
+        </w:rPr>
+        <w:t>INSERT INTO INVOICE VALUES (146, 1500.00, '12-01-2014', 'Card', 'L-006');</w:t>
+      </w:r>
+    </w:p>
+    <w:p>
+      <w:pPr>
+        <w:rPr>
+          <w:rFonts w:ascii="Times New Roman" w:hAnsi="Times New Roman" w:cs="Times New Roman"/>
+          <w:sz w:val="24"/>
+          <w:szCs w:val="24"/>
+        </w:rPr>
+      </w:pPr>
+      <w:r>
+        <w:rPr>
+          <w:rFonts w:ascii="Times New Roman" w:hAnsi="Times New Roman" w:cs="Times New Roman"/>
+          <w:sz w:val="24"/>
+          <w:szCs w:val="24"/>
+        </w:rPr>
+        <w:t>INSERT INTO INVOICE VALUES (147, 1800.00, '12-01-2014', 'Card', 'L-007');</w:t>
+      </w:r>
+    </w:p>
+    <w:p>
+      <w:pPr>
+        <w:rPr>
+          <w:rFonts w:ascii="Times New Roman" w:hAnsi="Times New Roman" w:cs="Times New Roman"/>
+          <w:sz w:val="24"/>
+          <w:szCs w:val="24"/>
+        </w:rPr>
+      </w:pPr>
+      <w:r>
+        <w:rPr>
+          <w:rFonts w:ascii="Times New Roman" w:hAnsi="Times New Roman" w:cs="Times New Roman"/>
+          <w:sz w:val="24"/>
+          <w:szCs w:val="24"/>
+        </w:rPr>
+        <w:t>INSERT INTO INVOICE VALUES (148, 1800.00, '05-01-2015', 'Cheque', 'L-008');</w:t>
+      </w:r>
+    </w:p>
+    <w:p>
+      <w:pPr>
+        <w:rPr>
+          <w:rFonts w:ascii="Times New Roman" w:hAnsi="Times New Roman" w:cs="Times New Roman"/>
+          <w:sz w:val="24"/>
+          <w:szCs w:val="24"/>
+        </w:rPr>
+      </w:pPr>
+      <w:r>
+        <w:rPr>
+          <w:rFonts w:ascii="Times New Roman" w:hAnsi="Times New Roman" w:cs="Times New Roman"/>
+          <w:sz w:val="24"/>
+          <w:szCs w:val="24"/>
+        </w:rPr>
+        <w:t>INSERT INTO INVOICE VALUES (149, 450.00, '10-01-2014', 'Cheque', 'L-009');</w:t>
+      </w:r>
+    </w:p>
+    <w:p>
+      <w:pPr>
+        <w:rPr>
+          <w:rFonts w:ascii="Times New Roman" w:hAnsi="Times New Roman" w:cs="Times New Roman"/>
+          <w:sz w:val="24"/>
+          <w:szCs w:val="24"/>
+        </w:rPr>
+      </w:pPr>
+      <w:r>
+        <w:rPr>
+          <w:rFonts w:ascii="Times New Roman" w:hAnsi="Times New Roman" w:cs="Times New Roman"/>
+          <w:sz w:val="24"/>
+          <w:szCs w:val="24"/>
+        </w:rPr>
+        <w:t>INSERT INTO INVOICE VALUES (150, 500.00, '04-01-2014', 'Cash', 'L-010');</w:t>
+      </w:r>
+    </w:p>
+    <w:p>
+      <w:pPr>
+        <w:rPr>
+          <w:rFonts w:ascii="Times New Roman" w:hAnsi="Times New Roman" w:cs="Times New Roman"/>
+          <w:sz w:val="24"/>
+          <w:szCs w:val="24"/>
+        </w:rPr>
+      </w:pPr>
+    </w:p>
+    <w:p>
+      <w:pPr>
+        <w:rPr>
+          <w:rFonts w:ascii="Times New Roman" w:hAnsi="Times New Roman" w:cs="Times New Roman"/>
+          <w:sz w:val="24"/>
+          <w:szCs w:val="24"/>
+        </w:rPr>
+      </w:pPr>
+      <w:r>
+        <w:rPr>
+          <w:rFonts w:ascii="Times New Roman" w:hAnsi="Times New Roman" w:cs="Times New Roman"/>
+          <w:sz w:val="24"/>
+          <w:szCs w:val="24"/>
+        </w:rPr>
+        <w:t>INSERT INTO INSPECTION VALUES (1, '10-15-2014', 'Clean', 201);</w:t>
+      </w:r>
+    </w:p>
+    <w:p>
+      <w:pPr>
+        <w:rPr>
+          <w:rFonts w:ascii="Times New Roman" w:hAnsi="Times New Roman" w:cs="Times New Roman"/>
+          <w:sz w:val="24"/>
+          <w:szCs w:val="24"/>
+        </w:rPr>
+      </w:pPr>
+      <w:r>
+        <w:rPr>
+          <w:rFonts w:ascii="Times New Roman" w:hAnsi="Times New Roman" w:cs="Times New Roman"/>
+          <w:sz w:val="24"/>
+          <w:szCs w:val="24"/>
+        </w:rPr>
+        <w:t>INSERT INTO INSPECTION VALUES (2, '10-15-2014', 'Dirty', 201);</w:t>
+      </w:r>
+    </w:p>
+    <w:p>
+      <w:pPr>
+        <w:rPr>
+          <w:rFonts w:ascii="Times New Roman" w:hAnsi="Times New Roman" w:cs="Times New Roman"/>
+          <w:sz w:val="24"/>
+          <w:szCs w:val="24"/>
+        </w:rPr>
+      </w:pPr>
+      <w:r>
+        <w:rPr>
+          <w:rFonts w:ascii="Times New Roman" w:hAnsi="Times New Roman" w:cs="Times New Roman"/>
+          <w:sz w:val="24"/>
+          <w:szCs w:val="24"/>
+        </w:rPr>
+        <w:t>INSERT INTO INSPECTION VALUES (3, '10-15-2015', 'Smelly', 205);</w:t>
+      </w:r>
+    </w:p>
+    <w:p>
+      <w:pPr>
+        <w:rPr>
+          <w:rFonts w:ascii="Times New Roman" w:hAnsi="Times New Roman" w:cs="Times New Roman"/>
+          <w:sz w:val="24"/>
+          <w:szCs w:val="24"/>
+        </w:rPr>
+      </w:pPr>
+      <w:r>
+        <w:rPr>
+          <w:rFonts w:ascii="Times New Roman" w:hAnsi="Times New Roman" w:cs="Times New Roman"/>
+          <w:sz w:val="24"/>
+          <w:szCs w:val="24"/>
+        </w:rPr>
+        <w:t>INSERT INTO INSPECTION VALUES (4, '10-15-2014', 'Clean', 205);</w:t>
+      </w:r>
+    </w:p>
+    <w:p>
+      <w:pPr>
+        <w:rPr>
+          <w:rFonts w:ascii="Times New Roman" w:hAnsi="Times New Roman" w:cs="Times New Roman"/>
+          <w:sz w:val="24"/>
+          <w:szCs w:val="24"/>
+        </w:rPr>
+      </w:pPr>
+      <w:r>
+        <w:rPr>
+          <w:rFonts w:ascii="Times New Roman" w:hAnsi="Times New Roman" w:cs="Times New Roman"/>
+          <w:sz w:val="24"/>
+          <w:szCs w:val="24"/>
+        </w:rPr>
+        <w:t>INSERT INTO INSPECTION VALUES (5, '10-15-2014', 'Dirty', 201);</w:t>
+      </w:r>
+    </w:p>
+    <w:p>
+      <w:pPr>
+        <w:rPr>
+          <w:rFonts w:ascii="Times New Roman" w:hAnsi="Times New Roman" w:cs="Times New Roman"/>
+          <w:sz w:val="24"/>
+          <w:szCs w:val="24"/>
+        </w:rPr>
+      </w:pPr>
+      <w:r>
+        <w:rPr>
+          <w:rFonts w:ascii="Times New Roman" w:hAnsi="Times New Roman" w:cs="Times New Roman"/>
+          <w:sz w:val="24"/>
+          <w:szCs w:val="24"/>
+        </w:rPr>
+        <w:lastRenderedPageBreak/>
+        <w:t>INSERT INTO INSPECTION VALUES (6, '10-01-2014', 'Clean', 207);</w:t>
+      </w:r>
+    </w:p>
+    <w:p>
+      <w:pPr>
+        <w:rPr>
+          <w:rFonts w:ascii="Times New Roman" w:hAnsi="Times New Roman" w:cs="Times New Roman"/>
+          <w:sz w:val="24"/>
+          <w:szCs w:val="24"/>
+        </w:rPr>
+      </w:pPr>
+      <w:r>
+        <w:rPr>
+          <w:rFonts w:ascii="Times New Roman" w:hAnsi="Times New Roman" w:cs="Times New Roman"/>
+          <w:sz w:val="24"/>
+          <w:szCs w:val="24"/>
+        </w:rPr>
+        <w:t>INSERT INTO INSPECTION VALUES (7, '10-25-2014', 'Clean', 201);</w:t>
+      </w:r>
+    </w:p>
+    <w:p>
+      <w:pPr>
+        <w:rPr>
+          <w:rFonts w:ascii="Times New Roman" w:hAnsi="Times New Roman" w:cs="Times New Roman"/>
+          <w:sz w:val="24"/>
+          <w:szCs w:val="24"/>
+        </w:rPr>
+      </w:pPr>
+      <w:r>
+        <w:rPr>
+          <w:rFonts w:ascii="Times New Roman" w:hAnsi="Times New Roman" w:cs="Times New Roman"/>
+          <w:sz w:val="24"/>
+          <w:szCs w:val="24"/>
+        </w:rPr>
+        <w:t>INSERT INTO INSPECTION VALUES (8, '04-15-2015', 'Smelly', 205);</w:t>
+      </w:r>
+    </w:p>
+    <w:p>
+      <w:pPr>
+        <w:rPr>
+          <w:rFonts w:ascii="Times New Roman" w:hAnsi="Times New Roman" w:cs="Times New Roman"/>
+          <w:sz w:val="24"/>
+          <w:szCs w:val="24"/>
+        </w:rPr>
+      </w:pPr>
+      <w:r>
+        <w:rPr>
+          <w:rFonts w:ascii="Times New Roman" w:hAnsi="Times New Roman" w:cs="Times New Roman"/>
+          <w:sz w:val="24"/>
+          <w:szCs w:val="24"/>
+        </w:rPr>
+        <w:t>INSERT INTO INSPECTION VALUES (9, '03-05-2015', 'Clean', 207);</w:t>
+      </w:r>
+    </w:p>
+    <w:p>
+      <w:pPr>
+        <w:rPr>
+          <w:rFonts w:ascii="Times New Roman" w:hAnsi="Times New Roman" w:cs="Times New Roman"/>
+          <w:sz w:val="24"/>
+          <w:szCs w:val="24"/>
+        </w:rPr>
+      </w:pPr>
+      <w:r>
+        <w:rPr>
+          <w:rFonts w:ascii="Times New Roman" w:hAnsi="Times New Roman" w:cs="Times New Roman"/>
+          <w:sz w:val="24"/>
+          <w:szCs w:val="24"/>
+        </w:rPr>
+        <w:t>INSERT INTO INSPECTION VALUES (10,'10-15-2014', 'Dirty', 207);</w:t>
+      </w:r>
+    </w:p>
+    <w:p>
+      <w:pPr>
+        <w:rPr>
+          <w:rFonts w:ascii="Times New Roman" w:hAnsi="Times New Roman" w:cs="Times New Roman"/>
+          <w:sz w:val="24"/>
+          <w:szCs w:val="24"/>
+        </w:rPr>
+      </w:pPr>
+    </w:p>
+    <w:p>
+      <w:pPr>
+        <w:rPr>
+          <w:rFonts w:ascii="Times New Roman" w:hAnsi="Times New Roman" w:cs="Times New Roman"/>
+          <w:sz w:val="24"/>
+          <w:szCs w:val="24"/>
+        </w:rPr>
+      </w:pPr>
+      <w:r>
+        <w:rPr>
+          <w:rFonts w:ascii="Times New Roman" w:hAnsi="Times New Roman" w:cs="Times New Roman"/>
+          <w:sz w:val="24"/>
+          <w:szCs w:val="24"/>
+        </w:rPr>
+        <w:t>INSERT INTO SERVICE VALUES (301, 201);</w:t>
+      </w:r>
+    </w:p>
+    <w:p>
+      <w:pPr>
+        <w:rPr>
+          <w:rFonts w:ascii="Times New Roman" w:hAnsi="Times New Roman" w:cs="Times New Roman"/>
+          <w:sz w:val="24"/>
+          <w:szCs w:val="24"/>
+        </w:rPr>
+      </w:pPr>
+      <w:r>
+        <w:rPr>
+          <w:rFonts w:ascii="Times New Roman" w:hAnsi="Times New Roman" w:cs="Times New Roman"/>
+          <w:sz w:val="24"/>
+          <w:szCs w:val="24"/>
+        </w:rPr>
+        <w:t>INSERT INTO SERVICE VALUES (302, 201);</w:t>
+      </w:r>
+    </w:p>
+    <w:p>
+      <w:pPr>
+        <w:rPr>
+          <w:rFonts w:ascii="Times New Roman" w:hAnsi="Times New Roman" w:cs="Times New Roman"/>
+          <w:sz w:val="24"/>
+          <w:szCs w:val="24"/>
+        </w:rPr>
+      </w:pPr>
+      <w:r>
+        <w:rPr>
+          <w:rFonts w:ascii="Times New Roman" w:hAnsi="Times New Roman" w:cs="Times New Roman"/>
+          <w:sz w:val="24"/>
+          <w:szCs w:val="24"/>
+        </w:rPr>
+        <w:t>INSERT INTO SERVICE VALUES (303, 205);</w:t>
+      </w:r>
+    </w:p>
+    <w:p>
+      <w:pPr>
+        <w:rPr>
+          <w:rFonts w:ascii="Times New Roman" w:hAnsi="Times New Roman" w:cs="Times New Roman"/>
+          <w:sz w:val="24"/>
+          <w:szCs w:val="24"/>
+        </w:rPr>
+      </w:pPr>
+      <w:r>
+        <w:rPr>
+          <w:rFonts w:ascii="Times New Roman" w:hAnsi="Times New Roman" w:cs="Times New Roman"/>
+          <w:sz w:val="24"/>
+          <w:szCs w:val="24"/>
+        </w:rPr>
+        <w:t>INSERT INTO SERVICE VALUES (304, 207);</w:t>
+      </w:r>
+    </w:p>
+    <w:p>
+      <w:pPr>
+        <w:rPr>
+          <w:rFonts w:ascii="Times New Roman" w:hAnsi="Times New Roman" w:cs="Times New Roman"/>
+          <w:sz w:val="24"/>
+          <w:szCs w:val="24"/>
+        </w:rPr>
+      </w:pPr>
+      <w:r>
+        <w:rPr>
+          <w:rFonts w:ascii="Times New Roman" w:hAnsi="Times New Roman" w:cs="Times New Roman"/>
+          <w:sz w:val="24"/>
+          <w:szCs w:val="24"/>
+        </w:rPr>
+        <w:t>INSERT INTO SERVICE VALUES (305, 201);</w:t>
+      </w:r>
+    </w:p>
+    <w:p>
+      <w:pPr>
+        <w:rPr>
+          <w:rFonts w:ascii="Times New Roman" w:hAnsi="Times New Roman" w:cs="Times New Roman"/>
+          <w:sz w:val="24"/>
+          <w:szCs w:val="24"/>
+        </w:rPr>
+      </w:pPr>
+      <w:r>
+        <w:rPr>
+          <w:rFonts w:ascii="Times New Roman" w:hAnsi="Times New Roman" w:cs="Times New Roman"/>
+          <w:sz w:val="24"/>
+          <w:szCs w:val="24"/>
+        </w:rPr>
+        <w:t>INSERT INTO SERVICE VALUES (306, 201);</w:t>
+      </w:r>
+    </w:p>
+    <w:p>
+      <w:pPr>
+        <w:rPr>
+          <w:rFonts w:ascii="Times New Roman" w:hAnsi="Times New Roman" w:cs="Times New Roman"/>
+          <w:sz w:val="24"/>
+          <w:szCs w:val="24"/>
+        </w:rPr>
+      </w:pPr>
+      <w:r>
+        <w:rPr>
+          <w:rFonts w:ascii="Times New Roman" w:hAnsi="Times New Roman" w:cs="Times New Roman"/>
+          <w:sz w:val="24"/>
+          <w:szCs w:val="24"/>
+        </w:rPr>
+        <w:t>INSERT INTO SERVICE VALUES (307, 205);</w:t>
+      </w:r>
+    </w:p>
+    <w:p>
+      <w:pPr>
+        <w:rPr>
+          <w:rFonts w:ascii="Times New Roman" w:hAnsi="Times New Roman" w:cs="Times New Roman"/>
+          <w:sz w:val="24"/>
+          <w:szCs w:val="24"/>
+        </w:rPr>
+      </w:pPr>
+      <w:r>
+        <w:rPr>
+          <w:rFonts w:ascii="Times New Roman" w:hAnsi="Times New Roman" w:cs="Times New Roman"/>
+          <w:sz w:val="24"/>
+          <w:szCs w:val="24"/>
+        </w:rPr>
+        <w:t>INSERT INTO SERVICE VALUES (308, 207);</w:t>
+      </w:r>
+    </w:p>
+    <w:p>
+      <w:pPr>
+        <w:rPr>
+          <w:rFonts w:ascii="Times New Roman" w:hAnsi="Times New Roman" w:cs="Times New Roman"/>
+          <w:sz w:val="24"/>
+          <w:szCs w:val="24"/>
+        </w:rPr>
+      </w:pPr>
+      <w:r>
+        <w:rPr>
+          <w:rFonts w:ascii="Times New Roman" w:hAnsi="Times New Roman" w:cs="Times New Roman"/>
+          <w:sz w:val="24"/>
+          <w:szCs w:val="24"/>
+        </w:rPr>
+        <w:t>INSERT INTO SERVICE VALUES (309, 205);</w:t>
+      </w:r>
+    </w:p>
+    <w:p>
+      <w:pPr>
+        <w:rPr>
+          <w:rFonts w:ascii="Times New Roman" w:hAnsi="Times New Roman" w:cs="Times New Roman"/>
+          <w:sz w:val="24"/>
+          <w:szCs w:val="24"/>
+        </w:rPr>
+      </w:pPr>
+      <w:r>
+        <w:rPr>
+          <w:rFonts w:ascii="Times New Roman" w:hAnsi="Times New Roman" w:cs="Times New Roman"/>
+          <w:sz w:val="24"/>
+          <w:szCs w:val="24"/>
+        </w:rPr>
+        <w:t>INSERT INTO SERVICE VALUES (310, 207);</w:t>
+      </w:r>
+    </w:p>
+    <w:p>
+      <w:pPr>
+        <w:rPr>
+          <w:rFonts w:ascii="Times New Roman" w:hAnsi="Times New Roman" w:cs="Times New Roman"/>
+          <w:sz w:val="24"/>
+          <w:szCs w:val="24"/>
+        </w:rPr>
+      </w:pPr>
+    </w:p>
+    <w:p>
+      <w:pPr>
+        <w:rPr>
+          <w:rFonts w:ascii="Times New Roman" w:hAnsi="Times New Roman" w:cs="Times New Roman"/>
+          <w:sz w:val="24"/>
+          <w:szCs w:val="24"/>
+        </w:rPr>
+      </w:pPr>
+      <w:r>
+        <w:rPr>
+          <w:rFonts w:ascii="Times New Roman" w:hAnsi="Times New Roman" w:cs="Times New Roman"/>
+          <w:sz w:val="24"/>
+          <w:szCs w:val="24"/>
+        </w:rPr>
+        <w:t>INSERT INTO GUARDIAN VALUES (1000, 'Teddy', '2, Roebuck Castle', 868-037-1353);</w:t>
+      </w:r>
+    </w:p>
+    <w:p>
+      <w:pPr>
+        <w:rPr>
+          <w:rFonts w:ascii="Times New Roman" w:hAnsi="Times New Roman" w:cs="Times New Roman"/>
+          <w:sz w:val="24"/>
+          <w:szCs w:val="24"/>
+        </w:rPr>
+      </w:pPr>
+      <w:r>
+        <w:rPr>
+          <w:rFonts w:ascii="Times New Roman" w:hAnsi="Times New Roman" w:cs="Times New Roman"/>
+          <w:sz w:val="24"/>
+          <w:szCs w:val="24"/>
+        </w:rPr>
+        <w:t>INSERT INTO GUARDIAN VALUES (1001, 'Peter', '28, St Patricks Park', 868-234-1532);</w:t>
+      </w:r>
+    </w:p>
+    <w:p>
+      <w:pPr>
+        <w:rPr>
+          <w:rFonts w:ascii="Times New Roman" w:hAnsi="Times New Roman" w:cs="Times New Roman"/>
+          <w:sz w:val="24"/>
+          <w:szCs w:val="24"/>
+        </w:rPr>
+      </w:pPr>
+      <w:r>
+        <w:rPr>
+          <w:rFonts w:ascii="Times New Roman" w:hAnsi="Times New Roman" w:cs="Times New Roman"/>
+          <w:sz w:val="24"/>
+          <w:szCs w:val="24"/>
+        </w:rPr>
+        <w:t>INSERT INTO GUARDIAN VALUES (1002, 'John', '24, Stradbrook Park', 868-432-4634);</w:t>
+      </w:r>
+    </w:p>
+    <w:p>
+      <w:pPr>
+        <w:rPr>
+          <w:rFonts w:ascii="Times New Roman" w:hAnsi="Times New Roman" w:cs="Times New Roman"/>
+          <w:sz w:val="24"/>
+          <w:szCs w:val="24"/>
+        </w:rPr>
+      </w:pPr>
+      <w:r>
+        <w:rPr>
+          <w:rFonts w:ascii="Times New Roman" w:hAnsi="Times New Roman" w:cs="Times New Roman"/>
+          <w:sz w:val="24"/>
+          <w:szCs w:val="24"/>
+        </w:rPr>
+        <w:t>INSERT INTO GUARDIAN VALUES (1003, 'Fiona', '34, Fosters Av', 868-343-4344);</w:t>
+      </w:r>
+    </w:p>
+    <w:p>
+      <w:pPr>
+        <w:rPr>
+          <w:rFonts w:ascii="Times New Roman" w:hAnsi="Times New Roman" w:cs="Times New Roman"/>
+          <w:sz w:val="24"/>
+          <w:szCs w:val="24"/>
+        </w:rPr>
+      </w:pPr>
+      <w:r>
+        <w:rPr>
+          <w:rFonts w:ascii="Times New Roman" w:hAnsi="Times New Roman" w:cs="Times New Roman"/>
+          <w:sz w:val="24"/>
+          <w:szCs w:val="24"/>
+        </w:rPr>
+        <w:t>INSERT INTO GUARDIAN VALUES (1004, 'James', '43, Georges Street', 868-302-3423);</w:t>
+      </w:r>
+    </w:p>
+    <w:p>
+      <w:pPr>
+        <w:rPr>
+          <w:rFonts w:ascii="Times New Roman" w:hAnsi="Times New Roman" w:cs="Times New Roman"/>
+          <w:sz w:val="24"/>
+          <w:szCs w:val="24"/>
+        </w:rPr>
+      </w:pPr>
+      <w:r>
+        <w:rPr>
+          <w:rFonts w:ascii="Times New Roman" w:hAnsi="Times New Roman" w:cs="Times New Roman"/>
+          <w:sz w:val="24"/>
+          <w:szCs w:val="24"/>
+        </w:rPr>
+        <w:t>INSERT INTO GUARDIAN VALUES (1005, 'Gerald', '21, Avoca Avenue', 868-703-2123);</w:t>
+      </w:r>
+    </w:p>
+    <w:p>
+      <w:pPr>
+        <w:rPr>
+          <w:rFonts w:ascii="Times New Roman" w:hAnsi="Times New Roman" w:cs="Times New Roman"/>
+          <w:sz w:val="24"/>
+          <w:szCs w:val="24"/>
+        </w:rPr>
+      </w:pPr>
+      <w:r>
+        <w:rPr>
+          <w:rFonts w:ascii="Times New Roman" w:hAnsi="Times New Roman" w:cs="Times New Roman"/>
+          <w:sz w:val="24"/>
+          <w:szCs w:val="24"/>
+        </w:rPr>
+        <w:t>INSERT INTO GUARDIAN VALUES (1006, 'Hazel', '28, St Patricks Park', 868-601-3213);</w:t>
+      </w:r>
+    </w:p>
+    <w:p>
+      <w:pPr>
+        <w:rPr>
+          <w:rFonts w:ascii="Times New Roman" w:hAnsi="Times New Roman" w:cs="Times New Roman"/>
+          <w:sz w:val="24"/>
+          <w:szCs w:val="24"/>
+        </w:rPr>
+      </w:pPr>
+      <w:r>
+        <w:rPr>
+          <w:rFonts w:ascii="Times New Roman" w:hAnsi="Times New Roman" w:cs="Times New Roman"/>
+          <w:sz w:val="24"/>
+          <w:szCs w:val="24"/>
+        </w:rPr>
+        <w:t>INSERT INTO GUARDIAN VALUES (1007, 'Brendan', '2, The Gallops', 868-243-2311);</w:t>
+      </w:r>
+    </w:p>
+    <w:p>
+      <w:pPr>
+        <w:rPr>
+          <w:rFonts w:ascii="Times New Roman" w:hAnsi="Times New Roman" w:cs="Times New Roman"/>
+          <w:sz w:val="24"/>
+          <w:szCs w:val="24"/>
+        </w:rPr>
+      </w:pPr>
+      <w:r>
+        <w:rPr>
+          <w:rFonts w:ascii="Times New Roman" w:hAnsi="Times New Roman" w:cs="Times New Roman"/>
+          <w:sz w:val="24"/>
+          <w:szCs w:val="24"/>
+        </w:rPr>
+        <w:t>INSERT INTO GUARDIAN VALUES (1008, 'Oonagh', '23, Delgany Cottages', 868-224-2424);</w:t>
+      </w:r>
+    </w:p>
+    <w:p>
+      <w:pPr>
+        <w:rPr>
+          <w:rFonts w:ascii="Times New Roman" w:hAnsi="Times New Roman" w:cs="Times New Roman"/>
+          <w:sz w:val="24"/>
+          <w:szCs w:val="24"/>
+        </w:rPr>
+      </w:pPr>
+      <w:r>
+        <w:rPr>
+          <w:rFonts w:ascii="Times New Roman" w:hAnsi="Times New Roman" w:cs="Times New Roman"/>
+          <w:sz w:val="24"/>
+          <w:szCs w:val="24"/>
+        </w:rPr>
+        <w:t>INSERT INTO GUARDIAN VALUES (1009, 'Emma', '12, Diagonal Alley', 868-323-4241);</w:t>
+      </w:r>
+    </w:p>
+    <w:p>
+      <w:pPr>
+        <w:rPr>
+          <w:rFonts w:ascii="Times New Roman" w:hAnsi="Times New Roman" w:cs="Times New Roman"/>
+          <w:sz w:val="24"/>
+          <w:szCs w:val="24"/>
+        </w:rPr>
+      </w:pPr>
+      <w:r>
+        <w:rPr>
+          <w:rFonts w:ascii="Times New Roman" w:hAnsi="Times New Roman" w:cs="Times New Roman"/>
+          <w:sz w:val="24"/>
+          <w:szCs w:val="24"/>
+        </w:rPr>
+        <w:t>INSERT INTO GUARDIAN VALUES (1010, 'Rupert', '45, Leaky Cauldron', 868-345-2141);</w:t>
+      </w:r>
+    </w:p>
+    <w:p>
+      <w:pPr>
+        <w:rPr>
+          <w:rFonts w:ascii="Times New Roman" w:hAnsi="Times New Roman" w:cs="Times New Roman"/>
+          <w:sz w:val="24"/>
+          <w:szCs w:val="24"/>
+        </w:rPr>
+      </w:pPr>
+    </w:p>
+    <w:p>
+      <w:pPr>
+        <w:rPr>
+          <w:rFonts w:ascii="Times New Roman" w:hAnsi="Times New Roman" w:cs="Times New Roman"/>
+          <w:sz w:val="24"/>
+          <w:szCs w:val="24"/>
+        </w:rPr>
+      </w:pPr>
+    </w:p>
+    <w:p>
+      <w:pPr>
+        <w:rPr>
+          <w:rFonts w:ascii="Times New Roman" w:hAnsi="Times New Roman" w:cs="Times New Roman"/>
+          <w:sz w:val="24"/>
+          <w:szCs w:val="24"/>
+        </w:rPr>
+      </w:pPr>
+    </w:p>
+    <w:p>
+      <w:pPr>
+        <w:rPr>
+          <w:rFonts w:ascii="Times New Roman" w:hAnsi="Times New Roman" w:cs="Times New Roman"/>
+          <w:sz w:val="24"/>
+          <w:szCs w:val="24"/>
+        </w:rPr>
+      </w:pPr>
     </w:p>
     <w:p>
       <w:pPr>

</xml_diff>